<commit_message>
Agregar herramientas de software y corrección de ortografía
</commit_message>
<xml_diff>
--- a/Desarrollo/SCEF/Gestion de Proyecto/SCEF_DN.docx
+++ b/Desarrollo/SCEF/Gestion de Proyecto/SCEF_DN.docx
@@ -210,23 +210,23 @@
         </w:tblBorders>
         <w:tblCellMar>
           <w:top w:w="100" w:type="dxa"/>
-          <w:left w:w="92" w:type="dxa"/>
+          <w:left w:w="91" w:type="dxa"/>
           <w:bottom w:w="100" w:type="dxa"/>
           <w:right w:w="108" w:type="dxa"/>
         </w:tblCellMar>
         <w:tblLook w:val="0600" w:noVBand="1" w:noHBand="1" w:lastColumn="0" w:firstColumn="0" w:lastRow="0" w:firstRow="0"/>
       </w:tblPr>
       <w:tblGrid>
-        <w:gridCol w:w="2302"/>
+        <w:gridCol w:w="2301"/>
         <w:gridCol w:w="1152"/>
-        <w:gridCol w:w="3745"/>
+        <w:gridCol w:w="3746"/>
         <w:gridCol w:w="2304"/>
       </w:tblGrid>
       <w:tr>
         <w:trPr/>
         <w:tc>
           <w:tcPr>
-            <w:tcW w:w="2302" w:type="dxa"/>
+            <w:tcW w:w="2301" w:type="dxa"/>
             <w:tcBorders>
               <w:top w:val="single" w:sz="6" w:space="0" w:color="000001"/>
               <w:left w:val="single" w:sz="6" w:space="0" w:color="000001"/>
@@ -282,7 +282,7 @@
         </w:tc>
         <w:tc>
           <w:tcPr>
-            <w:tcW w:w="3745" w:type="dxa"/>
+            <w:tcW w:w="3746" w:type="dxa"/>
             <w:tcBorders>
               <w:top w:val="single" w:sz="6" w:space="0" w:color="000001"/>
               <w:left w:val="single" w:sz="6" w:space="0" w:color="000001"/>
@@ -341,7 +341,7 @@
         <w:trPr/>
         <w:tc>
           <w:tcPr>
-            <w:tcW w:w="2302" w:type="dxa"/>
+            <w:tcW w:w="2301" w:type="dxa"/>
             <w:tcBorders>
               <w:top w:val="single" w:sz="6" w:space="0" w:color="000001"/>
               <w:left w:val="single" w:sz="6" w:space="0" w:color="000001"/>
@@ -393,7 +393,7 @@
         </w:tc>
         <w:tc>
           <w:tcPr>
-            <w:tcW w:w="3745" w:type="dxa"/>
+            <w:tcW w:w="3746" w:type="dxa"/>
             <w:tcBorders>
               <w:top w:val="single" w:sz="6" w:space="0" w:color="000001"/>
               <w:left w:val="single" w:sz="6" w:space="0" w:color="000001"/>
@@ -448,7 +448,7 @@
         <w:trPr/>
         <w:tc>
           <w:tcPr>
-            <w:tcW w:w="2302" w:type="dxa"/>
+            <w:tcW w:w="2301" w:type="dxa"/>
             <w:tcBorders>
               <w:top w:val="single" w:sz="6" w:space="0" w:color="000001"/>
               <w:left w:val="single" w:sz="6" w:space="0" w:color="000001"/>
@@ -500,7 +500,7 @@
         </w:tc>
         <w:tc>
           <w:tcPr>
-            <w:tcW w:w="3745" w:type="dxa"/>
+            <w:tcW w:w="3746" w:type="dxa"/>
             <w:tcBorders>
               <w:top w:val="single" w:sz="6" w:space="0" w:color="000001"/>
               <w:left w:val="single" w:sz="6" w:space="0" w:color="000001"/>
@@ -555,7 +555,7 @@
         <w:trPr/>
         <w:tc>
           <w:tcPr>
-            <w:tcW w:w="2302" w:type="dxa"/>
+            <w:tcW w:w="2301" w:type="dxa"/>
             <w:tcBorders>
               <w:top w:val="single" w:sz="6" w:space="0" w:color="000001"/>
               <w:left w:val="single" w:sz="6" w:space="0" w:color="000001"/>
@@ -605,7 +605,7 @@
         </w:tc>
         <w:tc>
           <w:tcPr>
-            <w:tcW w:w="3745" w:type="dxa"/>
+            <w:tcW w:w="3746" w:type="dxa"/>
             <w:tcBorders>
               <w:top w:val="single" w:sz="6" w:space="0" w:color="000001"/>
               <w:left w:val="single" w:sz="6" w:space="0" w:color="000001"/>
@@ -658,7 +658,7 @@
         <w:trPr/>
         <w:tc>
           <w:tcPr>
-            <w:tcW w:w="2302" w:type="dxa"/>
+            <w:tcW w:w="2301" w:type="dxa"/>
             <w:tcBorders>
               <w:top w:val="single" w:sz="6" w:space="0" w:color="000001"/>
               <w:left w:val="single" w:sz="6" w:space="0" w:color="000001"/>
@@ -708,7 +708,7 @@
         </w:tc>
         <w:tc>
           <w:tcPr>
-            <w:tcW w:w="3745" w:type="dxa"/>
+            <w:tcW w:w="3746" w:type="dxa"/>
             <w:tcBorders>
               <w:top w:val="single" w:sz="6" w:space="0" w:color="000001"/>
               <w:left w:val="single" w:sz="6" w:space="0" w:color="000001"/>
@@ -761,7 +761,7 @@
         <w:trPr/>
         <w:tc>
           <w:tcPr>
-            <w:tcW w:w="2302" w:type="dxa"/>
+            <w:tcW w:w="2301" w:type="dxa"/>
             <w:tcBorders>
               <w:top w:val="single" w:sz="6" w:space="0" w:color="000001"/>
               <w:left w:val="single" w:sz="6" w:space="0" w:color="000001"/>
@@ -811,7 +811,7 @@
         </w:tc>
         <w:tc>
           <w:tcPr>
-            <w:tcW w:w="3745" w:type="dxa"/>
+            <w:tcW w:w="3746" w:type="dxa"/>
             <w:tcBorders>
               <w:top w:val="single" w:sz="6" w:space="0" w:color="000001"/>
               <w:left w:val="single" w:sz="6" w:space="0" w:color="000001"/>
@@ -864,7 +864,7 @@
         <w:trPr/>
         <w:tc>
           <w:tcPr>
-            <w:tcW w:w="2302" w:type="dxa"/>
+            <w:tcW w:w="2301" w:type="dxa"/>
             <w:tcBorders>
               <w:top w:val="single" w:sz="6" w:space="0" w:color="000001"/>
               <w:left w:val="single" w:sz="6" w:space="0" w:color="000001"/>
@@ -914,7 +914,7 @@
         </w:tc>
         <w:tc>
           <w:tcPr>
-            <w:tcW w:w="3745" w:type="dxa"/>
+            <w:tcW w:w="3746" w:type="dxa"/>
             <w:tcBorders>
               <w:top w:val="single" w:sz="6" w:space="0" w:color="000001"/>
               <w:left w:val="single" w:sz="6" w:space="0" w:color="000001"/>
@@ -967,7 +967,7 @@
         <w:trPr/>
         <w:tc>
           <w:tcPr>
-            <w:tcW w:w="2302" w:type="dxa"/>
+            <w:tcW w:w="2301" w:type="dxa"/>
             <w:tcBorders>
               <w:top w:val="single" w:sz="6" w:space="0" w:color="000001"/>
               <w:left w:val="single" w:sz="6" w:space="0" w:color="000001"/>
@@ -1017,7 +1017,7 @@
         </w:tc>
         <w:tc>
           <w:tcPr>
-            <w:tcW w:w="3745" w:type="dxa"/>
+            <w:tcW w:w="3746" w:type="dxa"/>
             <w:tcBorders>
               <w:top w:val="single" w:sz="6" w:space="0" w:color="000001"/>
               <w:left w:val="single" w:sz="6" w:space="0" w:color="000001"/>
@@ -1396,6 +1396,8 @@
         <w:rPr>
           <w:rFonts w:ascii="Arial" w:hAnsi="Arial"/>
           <w:b/>
+          <w:b/>
+          <w:i w:val="false"/>
           <w:i w:val="false"/>
           <w:caps w:val="false"/>
           <w:smallCaps w:val="false"/>
@@ -1458,7 +1460,7 @@
         <w:gridCol w:w="1940"/>
         <w:gridCol w:w="4445"/>
         <w:gridCol w:w="1589"/>
-        <w:gridCol w:w="1386"/>
+        <w:gridCol w:w="1385"/>
       </w:tblGrid>
       <w:tr>
         <w:trPr/>
@@ -1481,9 +1483,12 @@
               <w:pStyle w:val="TableContents"/>
               <w:bidi w:val="0"/>
               <w:spacing w:lineRule="auto" w:line="288" w:before="0" w:after="0"/>
+              <w:jc w:val="left"/>
               <w:rPr>
                 <w:rFonts w:ascii="Arial" w:hAnsi="Arial"/>
                 <w:b/>
+                <w:b/>
+                <w:i w:val="false"/>
                 <w:i w:val="false"/>
                 <w:caps w:val="false"/>
                 <w:smallCaps w:val="false"/>
@@ -1517,9 +1522,12 @@
               <w:pStyle w:val="TableContents"/>
               <w:bidi w:val="0"/>
               <w:spacing w:lineRule="auto" w:line="288" w:before="0" w:after="0"/>
+              <w:jc w:val="left"/>
               <w:rPr>
                 <w:rFonts w:ascii="Arial" w:hAnsi="Arial"/>
                 <w:b/>
+                <w:b/>
+                <w:i w:val="false"/>
                 <w:i w:val="false"/>
                 <w:caps w:val="false"/>
                 <w:smallCaps w:val="false"/>
@@ -1568,9 +1576,12 @@
               <w:pStyle w:val="TableContents"/>
               <w:bidi w:val="0"/>
               <w:spacing w:lineRule="auto" w:line="288" w:before="0" w:after="0"/>
-              <w:rPr>
-                <w:rFonts w:ascii="Arial" w:hAnsi="Arial"/>
-                <w:b w:val="false"/>
+              <w:jc w:val="left"/>
+              <w:rPr>
+                <w:rFonts w:ascii="Arial" w:hAnsi="Arial"/>
+                <w:b w:val="false"/>
+                <w:b w:val="false"/>
+                <w:i w:val="false"/>
                 <w:i w:val="false"/>
                 <w:caps w:val="false"/>
                 <w:smallCaps w:val="false"/>
@@ -1619,25 +1630,28 @@
               <w:pStyle w:val="TableContents"/>
               <w:bidi w:val="0"/>
               <w:spacing w:lineRule="auto" w:line="288" w:before="0" w:after="0"/>
+              <w:jc w:val="left"/>
               <w:rPr>
                 <w:rFonts w:ascii="Arial" w:hAnsi="Arial"/>
                 <w:b/>
-                <w:i w:val="false"/>
-                <w:caps w:val="false"/>
-                <w:smallCaps w:val="false"/>
-                <w:strike w:val="false"/>
-                <w:dstrike w:val="false"/>
-                <w:color w:val="000000"/>
-                <w:sz w:val="20"/>
-                <w:u w:val="none"/>
-                <w:effect w:val="none"/>
-              </w:rPr>
-            </w:pPr>
-            <w:r>
-              <w:rPr>
-                <w:rFonts w:ascii="Arial" w:hAnsi="Arial"/>
                 <w:b/>
                 <w:i w:val="false"/>
+                <w:i w:val="false"/>
+                <w:caps w:val="false"/>
+                <w:smallCaps w:val="false"/>
+                <w:strike w:val="false"/>
+                <w:dstrike w:val="false"/>
+                <w:color w:val="000000"/>
+                <w:sz w:val="20"/>
+                <w:u w:val="none"/>
+                <w:effect w:val="none"/>
+              </w:rPr>
+            </w:pPr>
+            <w:r>
+              <w:rPr>
+                <w:rFonts w:ascii="Arial" w:hAnsi="Arial"/>
+                <w:b/>
+                <w:i w:val="false"/>
                 <w:caps w:val="false"/>
                 <w:smallCaps w:val="false"/>
                 <w:strike w:val="false"/>
@@ -1653,7 +1667,7 @@
         </w:tc>
         <w:tc>
           <w:tcPr>
-            <w:tcW w:w="1386" w:type="dxa"/>
+            <w:tcW w:w="1385" w:type="dxa"/>
             <w:tcBorders>
               <w:top w:val="single" w:sz="4" w:space="0" w:color="000000"/>
               <w:left w:val="single" w:sz="4" w:space="0" w:color="000000"/>
@@ -1670,9 +1684,12 @@
               <w:pStyle w:val="TableContents"/>
               <w:bidi w:val="0"/>
               <w:spacing w:lineRule="auto" w:line="288" w:before="0" w:after="0"/>
-              <w:rPr>
-                <w:rFonts w:ascii="Arial" w:hAnsi="Arial"/>
-                <w:b w:val="false"/>
+              <w:jc w:val="left"/>
+              <w:rPr>
+                <w:rFonts w:ascii="Arial" w:hAnsi="Arial"/>
+                <w:b w:val="false"/>
+                <w:b w:val="false"/>
+                <w:i w:val="false"/>
                 <w:i w:val="false"/>
                 <w:caps w:val="false"/>
                 <w:smallCaps w:val="false"/>
@@ -1781,25 +1798,28 @@
               <w:pStyle w:val="TableContents"/>
               <w:bidi w:val="0"/>
               <w:spacing w:lineRule="auto" w:line="288" w:before="0" w:after="0"/>
+              <w:jc w:val="left"/>
               <w:rPr>
                 <w:rFonts w:ascii="Arial" w:hAnsi="Arial"/>
                 <w:b/>
-                <w:i w:val="false"/>
-                <w:caps w:val="false"/>
-                <w:smallCaps w:val="false"/>
-                <w:strike w:val="false"/>
-                <w:dstrike w:val="false"/>
-                <w:color w:val="000000"/>
-                <w:sz w:val="20"/>
-                <w:u w:val="none"/>
-                <w:effect w:val="none"/>
-              </w:rPr>
-            </w:pPr>
-            <w:r>
-              <w:rPr>
-                <w:rFonts w:ascii="Arial" w:hAnsi="Arial"/>
                 <w:b/>
                 <w:i w:val="false"/>
+                <w:i w:val="false"/>
+                <w:caps w:val="false"/>
+                <w:smallCaps w:val="false"/>
+                <w:strike w:val="false"/>
+                <w:dstrike w:val="false"/>
+                <w:color w:val="000000"/>
+                <w:sz w:val="20"/>
+                <w:u w:val="none"/>
+                <w:effect w:val="none"/>
+              </w:rPr>
+            </w:pPr>
+            <w:r>
+              <w:rPr>
+                <w:rFonts w:ascii="Arial" w:hAnsi="Arial"/>
+                <w:b/>
+                <w:i w:val="false"/>
                 <w:caps w:val="false"/>
                 <w:smallCaps w:val="false"/>
                 <w:strike w:val="false"/>
@@ -1815,7 +1835,7 @@
         </w:tc>
         <w:tc>
           <w:tcPr>
-            <w:tcW w:w="1386" w:type="dxa"/>
+            <w:tcW w:w="1385" w:type="dxa"/>
             <w:tcBorders>
               <w:top w:val="single" w:sz="4" w:space="0" w:color="000000"/>
               <w:left w:val="single" w:sz="4" w:space="0" w:color="000000"/>
@@ -1832,9 +1852,12 @@
               <w:pStyle w:val="TableContents"/>
               <w:bidi w:val="0"/>
               <w:spacing w:lineRule="auto" w:line="288" w:before="0" w:after="0"/>
-              <w:rPr>
-                <w:rFonts w:ascii="Arial" w:hAnsi="Arial"/>
-                <w:b w:val="false"/>
+              <w:jc w:val="left"/>
+              <w:rPr>
+                <w:rFonts w:ascii="Arial" w:hAnsi="Arial"/>
+                <w:b w:val="false"/>
+                <w:b w:val="false"/>
+                <w:i w:val="false"/>
                 <w:i w:val="false"/>
                 <w:caps w:val="false"/>
                 <w:smallCaps w:val="false"/>
@@ -1905,9 +1928,12 @@
               <w:pStyle w:val="TableContents"/>
               <w:bidi w:val="0"/>
               <w:spacing w:lineRule="auto" w:line="288" w:before="0" w:after="0"/>
+              <w:jc w:val="left"/>
               <w:rPr>
                 <w:rFonts w:ascii="Arial" w:hAnsi="Arial"/>
                 <w:b/>
+                <w:b/>
+                <w:i w:val="false"/>
                 <w:i w:val="false"/>
                 <w:caps w:val="false"/>
                 <w:smallCaps w:val="false"/>
@@ -1956,9 +1982,12 @@
               <w:pStyle w:val="TableContents"/>
               <w:bidi w:val="0"/>
               <w:spacing w:lineRule="auto" w:line="288" w:before="0" w:after="0"/>
-              <w:rPr>
-                <w:rFonts w:ascii="Arial" w:hAnsi="Arial"/>
-                <w:b w:val="false"/>
+              <w:jc w:val="left"/>
+              <w:rPr>
+                <w:rFonts w:ascii="Arial" w:hAnsi="Arial"/>
+                <w:b w:val="false"/>
+                <w:b w:val="false"/>
+                <w:i w:val="false"/>
                 <w:i w:val="false"/>
                 <w:caps w:val="false"/>
                 <w:smallCaps w:val="false"/>
@@ -2014,7 +2043,7 @@
         </w:tc>
         <w:tc>
           <w:tcPr>
-            <w:tcW w:w="1386" w:type="dxa"/>
+            <w:tcW w:w="1385" w:type="dxa"/>
             <w:tcBorders>
               <w:top w:val="single" w:sz="4" w:space="0" w:color="000000"/>
               <w:left w:val="single" w:sz="4" w:space="0" w:color="000000"/>
@@ -2058,9 +2087,12 @@
               <w:pStyle w:val="TableContents"/>
               <w:bidi w:val="0"/>
               <w:spacing w:lineRule="auto" w:line="288" w:before="0" w:after="0"/>
+              <w:jc w:val="left"/>
               <w:rPr>
                 <w:rFonts w:ascii="Arial" w:hAnsi="Arial"/>
                 <w:b/>
+                <w:b/>
+                <w:i w:val="false"/>
                 <w:i w:val="false"/>
                 <w:caps w:val="false"/>
                 <w:smallCaps w:val="false"/>
@@ -2109,9 +2141,12 @@
               <w:pStyle w:val="TableContents"/>
               <w:bidi w:val="0"/>
               <w:spacing w:lineRule="auto" w:line="288" w:before="0" w:after="0"/>
-              <w:rPr>
-                <w:rFonts w:ascii="Arial" w:hAnsi="Arial"/>
-                <w:b w:val="false"/>
+              <w:jc w:val="left"/>
+              <w:rPr>
+                <w:rFonts w:ascii="Arial" w:hAnsi="Arial"/>
+                <w:b w:val="false"/>
+                <w:b w:val="false"/>
+                <w:i w:val="false"/>
                 <w:i w:val="false"/>
                 <w:caps w:val="false"/>
                 <w:smallCaps w:val="false"/>
@@ -2167,7 +2202,7 @@
         </w:tc>
         <w:tc>
           <w:tcPr>
-            <w:tcW w:w="1386" w:type="dxa"/>
+            <w:tcW w:w="1385" w:type="dxa"/>
             <w:tcBorders>
               <w:top w:val="single" w:sz="4" w:space="0" w:color="000000"/>
               <w:left w:val="single" w:sz="4" w:space="0" w:color="000000"/>
@@ -2222,9 +2257,9 @@
       </w:tblPr>
       <w:tblGrid>
         <w:gridCol w:w="1490"/>
-        <w:gridCol w:w="1918"/>
-        <w:gridCol w:w="4224"/>
-        <w:gridCol w:w="1728"/>
+        <w:gridCol w:w="1917"/>
+        <w:gridCol w:w="4225"/>
+        <w:gridCol w:w="1727"/>
       </w:tblGrid>
       <w:tr>
         <w:trPr/>
@@ -2251,22 +2286,24 @@
               <w:rPr>
                 <w:rFonts w:ascii="Arial" w:hAnsi="Arial"/>
                 <w:b/>
-                <w:i w:val="false"/>
-                <w:caps w:val="false"/>
-                <w:smallCaps w:val="false"/>
-                <w:strike w:val="false"/>
-                <w:dstrike w:val="false"/>
-                <w:color w:val="000000"/>
-                <w:sz w:val="20"/>
-                <w:u w:val="none"/>
-                <w:effect w:val="none"/>
-              </w:rPr>
-            </w:pPr>
-            <w:r>
-              <w:rPr>
-                <w:rFonts w:ascii="Arial" w:hAnsi="Arial"/>
                 <w:b/>
                 <w:i w:val="false"/>
+                <w:i w:val="false"/>
+                <w:caps w:val="false"/>
+                <w:smallCaps w:val="false"/>
+                <w:strike w:val="false"/>
+                <w:dstrike w:val="false"/>
+                <w:color w:val="000000"/>
+                <w:sz w:val="20"/>
+                <w:u w:val="none"/>
+                <w:effect w:val="none"/>
+              </w:rPr>
+            </w:pPr>
+            <w:r>
+              <w:rPr>
+                <w:rFonts w:ascii="Arial" w:hAnsi="Arial"/>
+                <w:b/>
+                <w:i w:val="false"/>
                 <w:caps w:val="false"/>
                 <w:smallCaps w:val="false"/>
                 <w:strike w:val="false"/>
@@ -2282,7 +2319,7 @@
         </w:tc>
         <w:tc>
           <w:tcPr>
-            <w:tcW w:w="1918" w:type="dxa"/>
+            <w:tcW w:w="1917" w:type="dxa"/>
             <w:tcBorders>
               <w:top w:val="single" w:sz="4" w:space="0" w:color="000000"/>
               <w:left w:val="single" w:sz="4" w:space="0" w:color="000000"/>
@@ -2303,22 +2340,24 @@
               <w:rPr>
                 <w:rFonts w:ascii="Arial" w:hAnsi="Arial"/>
                 <w:b/>
-                <w:i w:val="false"/>
-                <w:caps w:val="false"/>
-                <w:smallCaps w:val="false"/>
-                <w:strike w:val="false"/>
-                <w:dstrike w:val="false"/>
-                <w:color w:val="000000"/>
-                <w:sz w:val="20"/>
-                <w:u w:val="none"/>
-                <w:effect w:val="none"/>
-              </w:rPr>
-            </w:pPr>
-            <w:r>
-              <w:rPr>
-                <w:rFonts w:ascii="Arial" w:hAnsi="Arial"/>
                 <w:b/>
                 <w:i w:val="false"/>
+                <w:i w:val="false"/>
+                <w:caps w:val="false"/>
+                <w:smallCaps w:val="false"/>
+                <w:strike w:val="false"/>
+                <w:dstrike w:val="false"/>
+                <w:color w:val="000000"/>
+                <w:sz w:val="20"/>
+                <w:u w:val="none"/>
+                <w:effect w:val="none"/>
+              </w:rPr>
+            </w:pPr>
+            <w:r>
+              <w:rPr>
+                <w:rFonts w:ascii="Arial" w:hAnsi="Arial"/>
+                <w:b/>
+                <w:i w:val="false"/>
                 <w:caps w:val="false"/>
                 <w:smallCaps w:val="false"/>
                 <w:strike w:val="false"/>
@@ -2334,7 +2373,7 @@
         </w:tc>
         <w:tc>
           <w:tcPr>
-            <w:tcW w:w="4224" w:type="dxa"/>
+            <w:tcW w:w="4225" w:type="dxa"/>
             <w:tcBorders>
               <w:top w:val="single" w:sz="4" w:space="0" w:color="000000"/>
               <w:left w:val="single" w:sz="4" w:space="0" w:color="000000"/>
@@ -2355,22 +2394,24 @@
               <w:rPr>
                 <w:rFonts w:ascii="Arial" w:hAnsi="Arial"/>
                 <w:b/>
-                <w:i w:val="false"/>
-                <w:caps w:val="false"/>
-                <w:smallCaps w:val="false"/>
-                <w:strike w:val="false"/>
-                <w:dstrike w:val="false"/>
-                <w:color w:val="000000"/>
-                <w:sz w:val="20"/>
-                <w:u w:val="none"/>
-                <w:effect w:val="none"/>
-              </w:rPr>
-            </w:pPr>
-            <w:r>
-              <w:rPr>
-                <w:rFonts w:ascii="Arial" w:hAnsi="Arial"/>
                 <w:b/>
                 <w:i w:val="false"/>
+                <w:i w:val="false"/>
+                <w:caps w:val="false"/>
+                <w:smallCaps w:val="false"/>
+                <w:strike w:val="false"/>
+                <w:dstrike w:val="false"/>
+                <w:color w:val="000000"/>
+                <w:sz w:val="20"/>
+                <w:u w:val="none"/>
+                <w:effect w:val="none"/>
+              </w:rPr>
+            </w:pPr>
+            <w:r>
+              <w:rPr>
+                <w:rFonts w:ascii="Arial" w:hAnsi="Arial"/>
+                <w:b/>
+                <w:i w:val="false"/>
                 <w:caps w:val="false"/>
                 <w:smallCaps w:val="false"/>
                 <w:strike w:val="false"/>
@@ -2386,7 +2427,7 @@
         </w:tc>
         <w:tc>
           <w:tcPr>
-            <w:tcW w:w="1728" w:type="dxa"/>
+            <w:tcW w:w="1727" w:type="dxa"/>
             <w:tcBorders>
               <w:top w:val="single" w:sz="4" w:space="0" w:color="000000"/>
               <w:left w:val="single" w:sz="4" w:space="0" w:color="000000"/>
@@ -2407,6 +2448,8 @@
               <w:rPr>
                 <w:rFonts w:ascii="Arial" w:hAnsi="Arial"/>
                 <w:b/>
+                <w:b/>
+                <w:i w:val="false"/>
                 <w:i w:val="false"/>
                 <w:caps w:val="false"/>
                 <w:smallCaps w:val="false"/>
@@ -2462,6 +2505,8 @@
               <w:rPr>
                 <w:rFonts w:ascii="Arial" w:hAnsi="Arial"/>
                 <w:b w:val="false"/>
+                <w:b w:val="false"/>
+                <w:i w:val="false"/>
                 <w:i w:val="false"/>
                 <w:caps w:val="false"/>
                 <w:smallCaps w:val="false"/>
@@ -2493,7 +2538,7 @@
         </w:tc>
         <w:tc>
           <w:tcPr>
-            <w:tcW w:w="1918" w:type="dxa"/>
+            <w:tcW w:w="1917" w:type="dxa"/>
             <w:tcBorders>
               <w:top w:val="single" w:sz="4" w:space="0" w:color="000000"/>
               <w:left w:val="single" w:sz="4" w:space="0" w:color="000000"/>
@@ -2510,9 +2555,12 @@
               <w:pStyle w:val="TableContents"/>
               <w:bidi w:val="0"/>
               <w:spacing w:lineRule="auto" w:line="288" w:before="0" w:after="0"/>
-              <w:rPr>
-                <w:rFonts w:ascii="Arial" w:hAnsi="Arial"/>
-                <w:b w:val="false"/>
+              <w:jc w:val="left"/>
+              <w:rPr>
+                <w:rFonts w:ascii="Arial" w:hAnsi="Arial"/>
+                <w:b w:val="false"/>
+                <w:b w:val="false"/>
+                <w:i w:val="false"/>
                 <w:i w:val="false"/>
                 <w:caps w:val="false"/>
                 <w:smallCaps w:val="false"/>
@@ -2544,7 +2592,7 @@
         </w:tc>
         <w:tc>
           <w:tcPr>
-            <w:tcW w:w="4224" w:type="dxa"/>
+            <w:tcW w:w="4225" w:type="dxa"/>
             <w:tcBorders>
               <w:top w:val="single" w:sz="4" w:space="0" w:color="000000"/>
               <w:left w:val="single" w:sz="4" w:space="0" w:color="000000"/>
@@ -2561,9 +2609,12 @@
               <w:pStyle w:val="TableContents"/>
               <w:bidi w:val="0"/>
               <w:spacing w:lineRule="auto" w:line="288" w:before="0" w:after="0"/>
-              <w:rPr>
-                <w:rFonts w:ascii="Arial" w:hAnsi="Arial"/>
-                <w:b w:val="false"/>
+              <w:jc w:val="left"/>
+              <w:rPr>
+                <w:rFonts w:ascii="Arial" w:hAnsi="Arial"/>
+                <w:b w:val="false"/>
+                <w:b w:val="false"/>
+                <w:i w:val="false"/>
                 <w:i w:val="false"/>
                 <w:caps w:val="false"/>
                 <w:smallCaps w:val="false"/>
@@ -2595,7 +2646,7 @@
         </w:tc>
         <w:tc>
           <w:tcPr>
-            <w:tcW w:w="1728" w:type="dxa"/>
+            <w:tcW w:w="1727" w:type="dxa"/>
             <w:tcBorders>
               <w:top w:val="single" w:sz="4" w:space="0" w:color="000000"/>
               <w:left w:val="single" w:sz="4" w:space="0" w:color="000000"/>
@@ -2612,9 +2663,12 @@
               <w:pStyle w:val="TableContents"/>
               <w:bidi w:val="0"/>
               <w:spacing w:lineRule="auto" w:line="288" w:before="0" w:after="0"/>
-              <w:rPr>
-                <w:rFonts w:ascii="Arial" w:hAnsi="Arial"/>
-                <w:b w:val="false"/>
+              <w:jc w:val="left"/>
+              <w:rPr>
+                <w:rFonts w:ascii="Arial" w:hAnsi="Arial"/>
+                <w:b w:val="false"/>
+                <w:b w:val="false"/>
+                <w:i w:val="false"/>
                 <w:i w:val="false"/>
                 <w:caps w:val="false"/>
                 <w:smallCaps w:val="false"/>
@@ -2670,6 +2724,8 @@
               <w:rPr>
                 <w:rFonts w:ascii="Arial" w:hAnsi="Arial"/>
                 <w:b w:val="false"/>
+                <w:b w:val="false"/>
+                <w:i w:val="false"/>
                 <w:i w:val="false"/>
                 <w:caps w:val="false"/>
                 <w:smallCaps w:val="false"/>
@@ -2701,7 +2757,7 @@
         </w:tc>
         <w:tc>
           <w:tcPr>
-            <w:tcW w:w="1918" w:type="dxa"/>
+            <w:tcW w:w="1917" w:type="dxa"/>
             <w:tcBorders>
               <w:top w:val="single" w:sz="4" w:space="0" w:color="000000"/>
               <w:left w:val="single" w:sz="4" w:space="0" w:color="000000"/>
@@ -2718,9 +2774,12 @@
               <w:pStyle w:val="TableContents"/>
               <w:bidi w:val="0"/>
               <w:spacing w:lineRule="auto" w:line="288" w:before="0" w:after="0"/>
-              <w:rPr>
-                <w:rFonts w:ascii="Arial" w:hAnsi="Arial"/>
-                <w:b w:val="false"/>
+              <w:jc w:val="left"/>
+              <w:rPr>
+                <w:rFonts w:ascii="Arial" w:hAnsi="Arial"/>
+                <w:b w:val="false"/>
+                <w:b w:val="false"/>
+                <w:i w:val="false"/>
                 <w:i w:val="false"/>
                 <w:caps w:val="false"/>
                 <w:smallCaps w:val="false"/>
@@ -2752,7 +2811,7 @@
         </w:tc>
         <w:tc>
           <w:tcPr>
-            <w:tcW w:w="4224" w:type="dxa"/>
+            <w:tcW w:w="4225" w:type="dxa"/>
             <w:tcBorders>
               <w:top w:val="single" w:sz="4" w:space="0" w:color="000000"/>
               <w:left w:val="single" w:sz="4" w:space="0" w:color="000000"/>
@@ -2769,9 +2828,12 @@
               <w:pStyle w:val="TableContents"/>
               <w:bidi w:val="0"/>
               <w:spacing w:lineRule="auto" w:line="288" w:before="0" w:after="0"/>
-              <w:rPr>
-                <w:rFonts w:ascii="Arial" w:hAnsi="Arial"/>
-                <w:b w:val="false"/>
+              <w:jc w:val="left"/>
+              <w:rPr>
+                <w:rFonts w:ascii="Arial" w:hAnsi="Arial"/>
+                <w:b w:val="false"/>
+                <w:b w:val="false"/>
+                <w:i w:val="false"/>
                 <w:i w:val="false"/>
                 <w:caps w:val="false"/>
                 <w:smallCaps w:val="false"/>
@@ -2803,7 +2865,7 @@
         </w:tc>
         <w:tc>
           <w:tcPr>
-            <w:tcW w:w="1728" w:type="dxa"/>
+            <w:tcW w:w="1727" w:type="dxa"/>
             <w:tcBorders>
               <w:top w:val="single" w:sz="4" w:space="0" w:color="000000"/>
               <w:left w:val="single" w:sz="4" w:space="0" w:color="000000"/>
@@ -2820,9 +2882,12 @@
               <w:pStyle w:val="TableContents"/>
               <w:bidi w:val="0"/>
               <w:spacing w:lineRule="auto" w:line="288" w:before="0" w:after="0"/>
-              <w:rPr>
-                <w:rFonts w:ascii="Arial" w:hAnsi="Arial"/>
-                <w:b w:val="false"/>
+              <w:jc w:val="left"/>
+              <w:rPr>
+                <w:rFonts w:ascii="Arial" w:hAnsi="Arial"/>
+                <w:b w:val="false"/>
+                <w:b w:val="false"/>
+                <w:i w:val="false"/>
                 <w:i w:val="false"/>
                 <w:caps w:val="false"/>
                 <w:smallCaps w:val="false"/>
@@ -2878,6 +2943,8 @@
               <w:rPr>
                 <w:rFonts w:ascii="Arial" w:hAnsi="Arial"/>
                 <w:b w:val="false"/>
+                <w:b w:val="false"/>
+                <w:i w:val="false"/>
                 <w:i w:val="false"/>
                 <w:caps w:val="false"/>
                 <w:smallCaps w:val="false"/>
@@ -2909,7 +2976,7 @@
         </w:tc>
         <w:tc>
           <w:tcPr>
-            <w:tcW w:w="1918" w:type="dxa"/>
+            <w:tcW w:w="1917" w:type="dxa"/>
             <w:tcBorders>
               <w:top w:val="single" w:sz="4" w:space="0" w:color="000000"/>
               <w:left w:val="single" w:sz="4" w:space="0" w:color="000000"/>
@@ -2926,9 +2993,12 @@
               <w:pStyle w:val="TableContents"/>
               <w:bidi w:val="0"/>
               <w:spacing w:lineRule="auto" w:line="288" w:before="0" w:after="0"/>
-              <w:rPr>
-                <w:rFonts w:ascii="Arial" w:hAnsi="Arial"/>
-                <w:b w:val="false"/>
+              <w:jc w:val="left"/>
+              <w:rPr>
+                <w:rFonts w:ascii="Arial" w:hAnsi="Arial"/>
+                <w:b w:val="false"/>
+                <w:b w:val="false"/>
+                <w:i w:val="false"/>
                 <w:i w:val="false"/>
                 <w:caps w:val="false"/>
                 <w:smallCaps w:val="false"/>
@@ -2960,7 +3030,7 @@
         </w:tc>
         <w:tc>
           <w:tcPr>
-            <w:tcW w:w="4224" w:type="dxa"/>
+            <w:tcW w:w="4225" w:type="dxa"/>
             <w:tcBorders>
               <w:top w:val="single" w:sz="4" w:space="0" w:color="000000"/>
               <w:left w:val="single" w:sz="4" w:space="0" w:color="000000"/>
@@ -2977,9 +3047,12 @@
               <w:pStyle w:val="TableContents"/>
               <w:bidi w:val="0"/>
               <w:spacing w:lineRule="auto" w:line="288" w:before="0" w:after="0"/>
-              <w:rPr>
-                <w:rFonts w:ascii="Arial" w:hAnsi="Arial"/>
-                <w:b w:val="false"/>
+              <w:jc w:val="left"/>
+              <w:rPr>
+                <w:rFonts w:ascii="Arial" w:hAnsi="Arial"/>
+                <w:b w:val="false"/>
+                <w:b w:val="false"/>
+                <w:i w:val="false"/>
                 <w:i w:val="false"/>
                 <w:caps w:val="false"/>
                 <w:smallCaps w:val="false"/>
@@ -3011,7 +3084,7 @@
         </w:tc>
         <w:tc>
           <w:tcPr>
-            <w:tcW w:w="1728" w:type="dxa"/>
+            <w:tcW w:w="1727" w:type="dxa"/>
             <w:tcBorders>
               <w:top w:val="single" w:sz="4" w:space="0" w:color="000000"/>
               <w:left w:val="single" w:sz="4" w:space="0" w:color="000000"/>
@@ -3028,9 +3101,12 @@
               <w:pStyle w:val="TableContents"/>
               <w:bidi w:val="0"/>
               <w:spacing w:lineRule="auto" w:line="288" w:before="0" w:after="0"/>
-              <w:rPr>
-                <w:rFonts w:ascii="Arial" w:hAnsi="Arial"/>
-                <w:b w:val="false"/>
+              <w:jc w:val="left"/>
+              <w:rPr>
+                <w:rFonts w:ascii="Arial" w:hAnsi="Arial"/>
+                <w:b w:val="false"/>
+                <w:b w:val="false"/>
+                <w:i w:val="false"/>
                 <w:i w:val="false"/>
                 <w:caps w:val="false"/>
                 <w:smallCaps w:val="false"/>
@@ -3088,6 +3164,8 @@
         <w:rPr>
           <w:rFonts w:ascii="Arial" w:hAnsi="Arial"/>
           <w:b/>
+          <w:b/>
+          <w:i w:val="false"/>
           <w:i w:val="false"/>
           <w:caps w:val="false"/>
           <w:smallCaps w:val="false"/>
@@ -3128,7 +3206,6 @@
     <w:p>
       <w:pPr>
         <w:pStyle w:val="TextBody"/>
-        <w:pBdr/>
         <w:bidi w:val="0"/>
         <w:spacing w:lineRule="auto" w:line="288" w:before="120" w:after="60"/>
         <w:ind w:left="0" w:right="0" w:hanging="720"/>
@@ -3144,15 +3221,7 @@
         </w:rPr>
       </w:pPr>
       <w:r>
-        <w:rPr>
-          <w:caps w:val="false"/>
-          <w:smallCaps w:val="false"/>
-          <w:strike w:val="false"/>
-          <w:dstrike w:val="false"/>
-          <w:color w:val="000000"/>
-          <w:u w:val="none"/>
-          <w:effect w:val="none"/>
-        </w:rPr>
+        <w:rPr/>
         <w:drawing>
           <wp:inline distT="0" distB="0" distL="0" distR="0">
             <wp:extent cx="5943600" cy="1866900"/>
@@ -3197,6 +3266,7 @@
         <w:pStyle w:val="TextBody"/>
         <w:rPr>
           <w:b w:val="false"/>
+          <w:b w:val="false"/>
         </w:rPr>
       </w:pPr>
       <w:r>
@@ -3225,6 +3295,8 @@
         <w:rPr>
           <w:rFonts w:ascii="Arial" w:hAnsi="Arial"/>
           <w:b/>
+          <w:b/>
+          <w:i w:val="false"/>
           <w:i w:val="false"/>
           <w:caps w:val="false"/>
           <w:smallCaps w:val="false"/>
@@ -3267,9 +3339,12 @@
         <w:pStyle w:val="TextBody"/>
         <w:bidi w:val="0"/>
         <w:spacing w:lineRule="auto" w:line="288" w:before="0" w:after="0"/>
+        <w:jc w:val="left"/>
         <w:rPr>
           <w:rFonts w:ascii="Arial" w:hAnsi="Arial"/>
           <w:b w:val="false"/>
+          <w:b w:val="false"/>
+          <w:i w:val="false"/>
           <w:i w:val="false"/>
           <w:caps w:val="false"/>
           <w:smallCaps w:val="false"/>
@@ -3339,17 +3414,17 @@
         </w:tblCellMar>
       </w:tblPr>
       <w:tblGrid>
-        <w:gridCol w:w="630"/>
-        <w:gridCol w:w="2250"/>
-        <w:gridCol w:w="4230"/>
-        <w:gridCol w:w="1080"/>
+        <w:gridCol w:w="629"/>
+        <w:gridCol w:w="2251"/>
+        <w:gridCol w:w="4229"/>
+        <w:gridCol w:w="1081"/>
         <w:gridCol w:w="1170"/>
       </w:tblGrid>
       <w:tr>
         <w:trPr/>
         <w:tc>
           <w:tcPr>
-            <w:tcW w:w="630" w:type="dxa"/>
+            <w:tcW w:w="629" w:type="dxa"/>
             <w:tcBorders>
               <w:top w:val="single" w:sz="4" w:space="0" w:color="000001"/>
               <w:left w:val="single" w:sz="4" w:space="0" w:color="000001"/>
@@ -3370,22 +3445,24 @@
               <w:rPr>
                 <w:rFonts w:ascii="Arial" w:hAnsi="Arial"/>
                 <w:b/>
-                <w:i w:val="false"/>
-                <w:caps w:val="false"/>
-                <w:smallCaps w:val="false"/>
-                <w:strike w:val="false"/>
-                <w:dstrike w:val="false"/>
-                <w:color w:val="000000"/>
-                <w:sz w:val="20"/>
-                <w:u w:val="none"/>
-                <w:effect w:val="none"/>
-              </w:rPr>
-            </w:pPr>
-            <w:r>
-              <w:rPr>
-                <w:rFonts w:ascii="Arial" w:hAnsi="Arial"/>
                 <w:b/>
                 <w:i w:val="false"/>
+                <w:i w:val="false"/>
+                <w:caps w:val="false"/>
+                <w:smallCaps w:val="false"/>
+                <w:strike w:val="false"/>
+                <w:dstrike w:val="false"/>
+                <w:color w:val="000000"/>
+                <w:sz w:val="20"/>
+                <w:u w:val="none"/>
+                <w:effect w:val="none"/>
+              </w:rPr>
+            </w:pPr>
+            <w:r>
+              <w:rPr>
+                <w:rFonts w:ascii="Arial" w:hAnsi="Arial"/>
+                <w:b/>
+                <w:i w:val="false"/>
                 <w:caps w:val="false"/>
                 <w:smallCaps w:val="false"/>
                 <w:strike w:val="false"/>
@@ -3401,7 +3478,7 @@
         </w:tc>
         <w:tc>
           <w:tcPr>
-            <w:tcW w:w="2250" w:type="dxa"/>
+            <w:tcW w:w="2251" w:type="dxa"/>
             <w:tcBorders>
               <w:top w:val="single" w:sz="4" w:space="0" w:color="000001"/>
               <w:left w:val="single" w:sz="4" w:space="0" w:color="000001"/>
@@ -3422,22 +3499,24 @@
               <w:rPr>
                 <w:rFonts w:ascii="Arial" w:hAnsi="Arial"/>
                 <w:b/>
-                <w:i w:val="false"/>
-                <w:caps w:val="false"/>
-                <w:smallCaps w:val="false"/>
-                <w:strike w:val="false"/>
-                <w:dstrike w:val="false"/>
-                <w:color w:val="000000"/>
-                <w:sz w:val="20"/>
-                <w:u w:val="none"/>
-                <w:effect w:val="none"/>
-              </w:rPr>
-            </w:pPr>
-            <w:r>
-              <w:rPr>
-                <w:rFonts w:ascii="Arial" w:hAnsi="Arial"/>
                 <w:b/>
                 <w:i w:val="false"/>
+                <w:i w:val="false"/>
+                <w:caps w:val="false"/>
+                <w:smallCaps w:val="false"/>
+                <w:strike w:val="false"/>
+                <w:dstrike w:val="false"/>
+                <w:color w:val="000000"/>
+                <w:sz w:val="20"/>
+                <w:u w:val="none"/>
+                <w:effect w:val="none"/>
+              </w:rPr>
+            </w:pPr>
+            <w:r>
+              <w:rPr>
+                <w:rFonts w:ascii="Arial" w:hAnsi="Arial"/>
+                <w:b/>
+                <w:i w:val="false"/>
                 <w:caps w:val="false"/>
                 <w:smallCaps w:val="false"/>
                 <w:strike w:val="false"/>
@@ -3453,7 +3532,7 @@
         </w:tc>
         <w:tc>
           <w:tcPr>
-            <w:tcW w:w="4230" w:type="dxa"/>
+            <w:tcW w:w="4229" w:type="dxa"/>
             <w:tcBorders>
               <w:top w:val="single" w:sz="4" w:space="0" w:color="000001"/>
               <w:left w:val="single" w:sz="4" w:space="0" w:color="000001"/>
@@ -3474,22 +3553,24 @@
               <w:rPr>
                 <w:rFonts w:ascii="Arial" w:hAnsi="Arial"/>
                 <w:b/>
-                <w:i w:val="false"/>
-                <w:caps w:val="false"/>
-                <w:smallCaps w:val="false"/>
-                <w:strike w:val="false"/>
-                <w:dstrike w:val="false"/>
-                <w:color w:val="000000"/>
-                <w:sz w:val="20"/>
-                <w:u w:val="none"/>
-                <w:effect w:val="none"/>
-              </w:rPr>
-            </w:pPr>
-            <w:r>
-              <w:rPr>
-                <w:rFonts w:ascii="Arial" w:hAnsi="Arial"/>
                 <w:b/>
                 <w:i w:val="false"/>
+                <w:i w:val="false"/>
+                <w:caps w:val="false"/>
+                <w:smallCaps w:val="false"/>
+                <w:strike w:val="false"/>
+                <w:dstrike w:val="false"/>
+                <w:color w:val="000000"/>
+                <w:sz w:val="20"/>
+                <w:u w:val="none"/>
+                <w:effect w:val="none"/>
+              </w:rPr>
+            </w:pPr>
+            <w:r>
+              <w:rPr>
+                <w:rFonts w:ascii="Arial" w:hAnsi="Arial"/>
+                <w:b/>
+                <w:i w:val="false"/>
                 <w:caps w:val="false"/>
                 <w:smallCaps w:val="false"/>
                 <w:strike w:val="false"/>
@@ -3505,57 +3586,7 @@
         </w:tc>
         <w:tc>
           <w:tcPr>
-            <w:tcW w:w="1080" w:type="dxa"/>
-            <w:tcBorders>
-              <w:top w:val="single" w:sz="4" w:space="0" w:color="000001"/>
-              <w:left w:val="single" w:sz="4" w:space="0" w:color="000001"/>
-              <w:bottom w:val="single" w:sz="4" w:space="0" w:color="000001"/>
-              <w:insideH w:val="single" w:sz="4" w:space="0" w:color="000001"/>
-            </w:tcBorders>
-            <w:shd w:fill="auto" w:val="clear"/>
-            <w:vAlign w:val="center"/>
-          </w:tcPr>
-          <w:p>
-            <w:pPr>
-              <w:pStyle w:val="TableContents"/>
-              <w:bidi w:val="0"/>
-              <w:spacing w:lineRule="auto" w:line="288" w:before="0" w:after="0"/>
-              <w:jc w:val="center"/>
-              <w:rPr>
-                <w:rFonts w:ascii="Arial" w:hAnsi="Arial"/>
-                <w:b/>
-                <w:i w:val="false"/>
-                <w:caps w:val="false"/>
-                <w:smallCaps w:val="false"/>
-                <w:strike w:val="false"/>
-                <w:dstrike w:val="false"/>
-                <w:color w:val="000000"/>
-                <w:sz w:val="20"/>
-                <w:u w:val="none"/>
-                <w:effect w:val="none"/>
-              </w:rPr>
-            </w:pPr>
-            <w:r>
-              <w:rPr>
-                <w:rFonts w:ascii="Arial" w:hAnsi="Arial"/>
-                <w:b/>
-                <w:i w:val="false"/>
-                <w:caps w:val="false"/>
-                <w:smallCaps w:val="false"/>
-                <w:strike w:val="false"/>
-                <w:dstrike w:val="false"/>
-                <w:color w:val="000000"/>
-                <w:sz w:val="20"/>
-                <w:u w:val="none"/>
-                <w:effect w:val="none"/>
-              </w:rPr>
-              <w:t>Rol</w:t>
-            </w:r>
-          </w:p>
-        </w:tc>
-        <w:tc>
-          <w:tcPr>
-            <w:tcW w:w="1170" w:type="dxa"/>
+            <w:tcW w:w="1081" w:type="dxa"/>
             <w:tcBorders>
               <w:top w:val="single" w:sz="4" w:space="0" w:color="000001"/>
               <w:left w:val="single" w:sz="4" w:space="0" w:color="000001"/>
@@ -3576,41 +3607,40 @@
               <w:rPr>
                 <w:rFonts w:ascii="Arial" w:hAnsi="Arial"/>
                 <w:b/>
-                <w:i w:val="false"/>
-                <w:caps w:val="false"/>
-                <w:smallCaps w:val="false"/>
-                <w:strike w:val="false"/>
-                <w:dstrike w:val="false"/>
-                <w:color w:val="000000"/>
-                <w:sz w:val="20"/>
-                <w:u w:val="none"/>
-                <w:effect w:val="none"/>
-              </w:rPr>
-            </w:pPr>
-            <w:r>
-              <w:rPr>
-                <w:rFonts w:ascii="Arial" w:hAnsi="Arial"/>
                 <w:b/>
                 <w:i w:val="false"/>
-                <w:caps w:val="false"/>
-                <w:smallCaps w:val="false"/>
-                <w:strike w:val="false"/>
-                <w:dstrike w:val="false"/>
-                <w:color w:val="000000"/>
-                <w:sz w:val="20"/>
-                <w:u w:val="none"/>
-                <w:effect w:val="none"/>
-              </w:rPr>
-              <w:t>Tipo</w:t>
-            </w:r>
-          </w:p>
-        </w:tc>
-      </w:tr>
-      <w:tr>
-        <w:trPr/>
-        <w:tc>
-          <w:tcPr>
-            <w:tcW w:w="630" w:type="dxa"/>
+                <w:i w:val="false"/>
+                <w:caps w:val="false"/>
+                <w:smallCaps w:val="false"/>
+                <w:strike w:val="false"/>
+                <w:dstrike w:val="false"/>
+                <w:color w:val="000000"/>
+                <w:sz w:val="20"/>
+                <w:u w:val="none"/>
+                <w:effect w:val="none"/>
+              </w:rPr>
+            </w:pPr>
+            <w:r>
+              <w:rPr>
+                <w:rFonts w:ascii="Arial" w:hAnsi="Arial"/>
+                <w:b/>
+                <w:i w:val="false"/>
+                <w:caps w:val="false"/>
+                <w:smallCaps w:val="false"/>
+                <w:strike w:val="false"/>
+                <w:dstrike w:val="false"/>
+                <w:color w:val="000000"/>
+                <w:sz w:val="20"/>
+                <w:u w:val="none"/>
+                <w:effect w:val="none"/>
+              </w:rPr>
+              <w:t>Rol</w:t>
+            </w:r>
+          </w:p>
+        </w:tc>
+        <w:tc>
+          <w:tcPr>
+            <w:tcW w:w="1170" w:type="dxa"/>
             <w:tcBorders>
               <w:top w:val="single" w:sz="4" w:space="0" w:color="000001"/>
               <w:left w:val="single" w:sz="4" w:space="0" w:color="000001"/>
@@ -3627,41 +3657,47 @@
               <w:pStyle w:val="TableContents"/>
               <w:bidi w:val="0"/>
               <w:spacing w:lineRule="auto" w:line="288" w:before="0" w:after="0"/>
-              <w:rPr>
-                <w:rFonts w:ascii="Arial" w:hAnsi="Arial"/>
-                <w:b w:val="false"/>
-                <w:i w:val="false"/>
-                <w:caps w:val="false"/>
-                <w:smallCaps w:val="false"/>
-                <w:strike w:val="false"/>
-                <w:dstrike w:val="false"/>
-                <w:color w:val="000000"/>
-                <w:sz w:val="20"/>
-                <w:u w:val="none"/>
-                <w:effect w:val="none"/>
-              </w:rPr>
-            </w:pPr>
-            <w:r>
-              <w:rPr>
-                <w:rFonts w:ascii="Arial" w:hAnsi="Arial"/>
-                <w:b w:val="false"/>
-                <w:i w:val="false"/>
-                <w:caps w:val="false"/>
-                <w:smallCaps w:val="false"/>
-                <w:strike w:val="false"/>
-                <w:dstrike w:val="false"/>
-                <w:color w:val="000000"/>
-                <w:sz w:val="20"/>
-                <w:u w:val="none"/>
-                <w:effect w:val="none"/>
-              </w:rPr>
-              <w:t>1</w:t>
-            </w:r>
-          </w:p>
-        </w:tc>
-        <w:tc>
-          <w:tcPr>
-            <w:tcW w:w="2250" w:type="dxa"/>
+              <w:jc w:val="center"/>
+              <w:rPr>
+                <w:rFonts w:ascii="Arial" w:hAnsi="Arial"/>
+                <w:b/>
+                <w:b/>
+                <w:i w:val="false"/>
+                <w:i w:val="false"/>
+                <w:caps w:val="false"/>
+                <w:smallCaps w:val="false"/>
+                <w:strike w:val="false"/>
+                <w:dstrike w:val="false"/>
+                <w:color w:val="000000"/>
+                <w:sz w:val="20"/>
+                <w:u w:val="none"/>
+                <w:effect w:val="none"/>
+              </w:rPr>
+            </w:pPr>
+            <w:r>
+              <w:rPr>
+                <w:rFonts w:ascii="Arial" w:hAnsi="Arial"/>
+                <w:b/>
+                <w:i w:val="false"/>
+                <w:caps w:val="false"/>
+                <w:smallCaps w:val="false"/>
+                <w:strike w:val="false"/>
+                <w:dstrike w:val="false"/>
+                <w:color w:val="000000"/>
+                <w:sz w:val="20"/>
+                <w:u w:val="none"/>
+                <w:effect w:val="none"/>
+              </w:rPr>
+              <w:t>Tipo</w:t>
+            </w:r>
+          </w:p>
+        </w:tc>
+      </w:tr>
+      <w:tr>
+        <w:trPr/>
+        <w:tc>
+          <w:tcPr>
+            <w:tcW w:w="629" w:type="dxa"/>
             <w:tcBorders>
               <w:top w:val="single" w:sz="4" w:space="0" w:color="000001"/>
               <w:left w:val="single" w:sz="4" w:space="0" w:color="000001"/>
@@ -3678,41 +3714,44 @@
               <w:pStyle w:val="TableContents"/>
               <w:bidi w:val="0"/>
               <w:spacing w:lineRule="auto" w:line="288" w:before="0" w:after="0"/>
-              <w:rPr>
-                <w:rFonts w:ascii="Arial" w:hAnsi="Arial"/>
-                <w:b w:val="false"/>
-                <w:i w:val="false"/>
-                <w:caps w:val="false"/>
-                <w:smallCaps w:val="false"/>
-                <w:strike w:val="false"/>
-                <w:dstrike w:val="false"/>
-                <w:color w:val="000000"/>
-                <w:sz w:val="20"/>
-                <w:u w:val="none"/>
-                <w:effect w:val="none"/>
-              </w:rPr>
-            </w:pPr>
-            <w:r>
-              <w:rPr>
-                <w:rFonts w:ascii="Arial" w:hAnsi="Arial"/>
-                <w:b w:val="false"/>
-                <w:i w:val="false"/>
-                <w:caps w:val="false"/>
-                <w:smallCaps w:val="false"/>
-                <w:strike w:val="false"/>
-                <w:dstrike w:val="false"/>
-                <w:color w:val="000000"/>
-                <w:sz w:val="20"/>
-                <w:u w:val="none"/>
-                <w:effect w:val="none"/>
-              </w:rPr>
-              <w:t>Creación de la cuenta</w:t>
-            </w:r>
-          </w:p>
-        </w:tc>
-        <w:tc>
-          <w:tcPr>
-            <w:tcW w:w="4230" w:type="dxa"/>
+              <w:jc w:val="left"/>
+              <w:rPr>
+                <w:rFonts w:ascii="Arial" w:hAnsi="Arial"/>
+                <w:b w:val="false"/>
+                <w:b w:val="false"/>
+                <w:i w:val="false"/>
+                <w:i w:val="false"/>
+                <w:caps w:val="false"/>
+                <w:smallCaps w:val="false"/>
+                <w:strike w:val="false"/>
+                <w:dstrike w:val="false"/>
+                <w:color w:val="000000"/>
+                <w:sz w:val="20"/>
+                <w:u w:val="none"/>
+                <w:effect w:val="none"/>
+              </w:rPr>
+            </w:pPr>
+            <w:r>
+              <w:rPr>
+                <w:rFonts w:ascii="Arial" w:hAnsi="Arial"/>
+                <w:b w:val="false"/>
+                <w:i w:val="false"/>
+                <w:caps w:val="false"/>
+                <w:smallCaps w:val="false"/>
+                <w:strike w:val="false"/>
+                <w:dstrike w:val="false"/>
+                <w:color w:val="000000"/>
+                <w:sz w:val="20"/>
+                <w:u w:val="none"/>
+                <w:effect w:val="none"/>
+              </w:rPr>
+              <w:t>1</w:t>
+            </w:r>
+          </w:p>
+        </w:tc>
+        <w:tc>
+          <w:tcPr>
+            <w:tcW w:w="2251" w:type="dxa"/>
             <w:tcBorders>
               <w:top w:val="single" w:sz="4" w:space="0" w:color="000001"/>
               <w:left w:val="single" w:sz="4" w:space="0" w:color="000001"/>
@@ -3729,90 +3768,44 @@
               <w:pStyle w:val="TableContents"/>
               <w:bidi w:val="0"/>
               <w:spacing w:lineRule="auto" w:line="288" w:before="0" w:after="0"/>
-              <w:rPr>
-                <w:rFonts w:ascii="Arial" w:hAnsi="Arial"/>
-                <w:b w:val="false"/>
-                <w:i w:val="false"/>
-                <w:caps w:val="false"/>
-                <w:smallCaps w:val="false"/>
-                <w:strike w:val="false"/>
-                <w:dstrike w:val="false"/>
-                <w:color w:val="000000"/>
-                <w:sz w:val="20"/>
-                <w:u w:val="none"/>
-                <w:effect w:val="none"/>
-              </w:rPr>
-            </w:pPr>
-            <w:r>
-              <w:rPr>
-                <w:rFonts w:ascii="Arial" w:hAnsi="Arial"/>
-                <w:b w:val="false"/>
-                <w:i w:val="false"/>
-                <w:caps w:val="false"/>
-                <w:smallCaps w:val="false"/>
-                <w:strike w:val="false"/>
-                <w:dstrike w:val="false"/>
-                <w:color w:val="000000"/>
-                <w:sz w:val="20"/>
-                <w:u w:val="none"/>
-                <w:effect w:val="none"/>
-              </w:rPr>
-              <w:t xml:space="preserve">Se realizará cuando el cliente ingresa los datos (usuario, email, password) requeridos por el sistemas para la creación de la cuenta. </w:t>
-            </w:r>
-          </w:p>
-        </w:tc>
-        <w:tc>
-          <w:tcPr>
-            <w:tcW w:w="1080" w:type="dxa"/>
-            <w:tcBorders>
-              <w:top w:val="single" w:sz="4" w:space="0" w:color="000001"/>
-              <w:left w:val="single" w:sz="4" w:space="0" w:color="000001"/>
-              <w:bottom w:val="single" w:sz="4" w:space="0" w:color="000001"/>
-              <w:insideH w:val="single" w:sz="4" w:space="0" w:color="000001"/>
-            </w:tcBorders>
-            <w:shd w:fill="auto" w:val="clear"/>
-            <w:vAlign w:val="center"/>
-          </w:tcPr>
-          <w:p>
-            <w:pPr>
-              <w:pStyle w:val="TableContents"/>
-              <w:bidi w:val="0"/>
-              <w:spacing w:lineRule="auto" w:line="288" w:before="0" w:after="0"/>
-              <w:rPr>
-                <w:rFonts w:ascii="Arial" w:hAnsi="Arial"/>
-                <w:b w:val="false"/>
-                <w:i w:val="false"/>
-                <w:caps w:val="false"/>
-                <w:smallCaps w:val="false"/>
-                <w:strike w:val="false"/>
-                <w:dstrike w:val="false"/>
-                <w:color w:val="000000"/>
-                <w:sz w:val="20"/>
-                <w:u w:val="none"/>
-                <w:effect w:val="none"/>
-              </w:rPr>
-            </w:pPr>
-            <w:r>
-              <w:rPr>
-                <w:rFonts w:ascii="Arial" w:hAnsi="Arial"/>
-                <w:b w:val="false"/>
-                <w:i w:val="false"/>
-                <w:caps w:val="false"/>
-                <w:smallCaps w:val="false"/>
-                <w:strike w:val="false"/>
-                <w:dstrike w:val="false"/>
-                <w:color w:val="000000"/>
-                <w:sz w:val="20"/>
-                <w:u w:val="none"/>
-                <w:effect w:val="none"/>
-              </w:rPr>
-              <w:t>Cliente</w:t>
-            </w:r>
-          </w:p>
-        </w:tc>
-        <w:tc>
-          <w:tcPr>
-            <w:tcW w:w="1170" w:type="dxa"/>
+              <w:jc w:val="left"/>
+              <w:rPr>
+                <w:rFonts w:ascii="Arial" w:hAnsi="Arial"/>
+                <w:b w:val="false"/>
+                <w:b w:val="false"/>
+                <w:i w:val="false"/>
+                <w:i w:val="false"/>
+                <w:caps w:val="false"/>
+                <w:smallCaps w:val="false"/>
+                <w:strike w:val="false"/>
+                <w:dstrike w:val="false"/>
+                <w:color w:val="000000"/>
+                <w:sz w:val="20"/>
+                <w:u w:val="none"/>
+                <w:effect w:val="none"/>
+              </w:rPr>
+            </w:pPr>
+            <w:r>
+              <w:rPr>
+                <w:rFonts w:ascii="Arial" w:hAnsi="Arial"/>
+                <w:b w:val="false"/>
+                <w:i w:val="false"/>
+                <w:caps w:val="false"/>
+                <w:smallCaps w:val="false"/>
+                <w:strike w:val="false"/>
+                <w:dstrike w:val="false"/>
+                <w:color w:val="000000"/>
+                <w:sz w:val="20"/>
+                <w:u w:val="none"/>
+                <w:effect w:val="none"/>
+              </w:rPr>
+              <w:t>Creación de la cuenta</w:t>
+            </w:r>
+          </w:p>
+        </w:tc>
+        <w:tc>
+          <w:tcPr>
+            <w:tcW w:w="4229" w:type="dxa"/>
             <w:tcBorders>
               <w:top w:val="single" w:sz="4" w:space="0" w:color="000001"/>
               <w:left w:val="single" w:sz="4" w:space="0" w:color="000001"/>
@@ -3829,44 +3822,44 @@
               <w:pStyle w:val="TableContents"/>
               <w:bidi w:val="0"/>
               <w:spacing w:lineRule="auto" w:line="288" w:before="0" w:after="0"/>
-              <w:rPr>
-                <w:rFonts w:ascii="Arial" w:hAnsi="Arial"/>
-                <w:b w:val="false"/>
-                <w:i w:val="false"/>
-                <w:caps w:val="false"/>
-                <w:smallCaps w:val="false"/>
-                <w:strike w:val="false"/>
-                <w:dstrike w:val="false"/>
-                <w:color w:val="000000"/>
-                <w:sz w:val="20"/>
-                <w:u w:val="none"/>
-                <w:effect w:val="none"/>
-              </w:rPr>
-            </w:pPr>
-            <w:r>
-              <w:rPr>
-                <w:rFonts w:ascii="Arial" w:hAnsi="Arial"/>
-                <w:b w:val="false"/>
-                <w:i w:val="false"/>
-                <w:caps w:val="false"/>
-                <w:smallCaps w:val="false"/>
-                <w:strike w:val="false"/>
-                <w:dstrike w:val="false"/>
-                <w:color w:val="000000"/>
-                <w:sz w:val="20"/>
-                <w:u w:val="none"/>
-                <w:effect w:val="none"/>
-              </w:rPr>
-              <w:t>Manual</w:t>
-            </w:r>
-          </w:p>
-        </w:tc>
-      </w:tr>
-      <w:tr>
-        <w:trPr/>
-        <w:tc>
-          <w:tcPr>
-            <w:tcW w:w="630" w:type="dxa"/>
+              <w:jc w:val="left"/>
+              <w:rPr>
+                <w:rFonts w:ascii="Arial" w:hAnsi="Arial"/>
+                <w:b w:val="false"/>
+                <w:b w:val="false"/>
+                <w:i w:val="false"/>
+                <w:i w:val="false"/>
+                <w:caps w:val="false"/>
+                <w:smallCaps w:val="false"/>
+                <w:strike w:val="false"/>
+                <w:dstrike w:val="false"/>
+                <w:color w:val="000000"/>
+                <w:sz w:val="20"/>
+                <w:u w:val="none"/>
+                <w:effect w:val="none"/>
+              </w:rPr>
+            </w:pPr>
+            <w:r>
+              <w:rPr>
+                <w:rFonts w:ascii="Arial" w:hAnsi="Arial"/>
+                <w:b w:val="false"/>
+                <w:i w:val="false"/>
+                <w:caps w:val="false"/>
+                <w:smallCaps w:val="false"/>
+                <w:strike w:val="false"/>
+                <w:dstrike w:val="false"/>
+                <w:color w:val="000000"/>
+                <w:sz w:val="20"/>
+                <w:u w:val="none"/>
+                <w:effect w:val="none"/>
+              </w:rPr>
+              <w:t xml:space="preserve">Se realizará cuando el cliente ingresa los datos (usuario, email, password) requeridos por el sistemas para la creación de la cuenta. </w:t>
+            </w:r>
+          </w:p>
+        </w:tc>
+        <w:tc>
+          <w:tcPr>
+            <w:tcW w:w="1081" w:type="dxa"/>
             <w:tcBorders>
               <w:top w:val="single" w:sz="4" w:space="0" w:color="000001"/>
               <w:left w:val="single" w:sz="4" w:space="0" w:color="000001"/>
@@ -3883,41 +3876,44 @@
               <w:pStyle w:val="TableContents"/>
               <w:bidi w:val="0"/>
               <w:spacing w:lineRule="auto" w:line="288" w:before="0" w:after="0"/>
-              <w:rPr>
-                <w:rFonts w:ascii="Arial" w:hAnsi="Arial"/>
-                <w:b w:val="false"/>
-                <w:i w:val="false"/>
-                <w:caps w:val="false"/>
-                <w:smallCaps w:val="false"/>
-                <w:strike w:val="false"/>
-                <w:dstrike w:val="false"/>
-                <w:color w:val="000000"/>
-                <w:sz w:val="20"/>
-                <w:u w:val="none"/>
-                <w:effect w:val="none"/>
-              </w:rPr>
-            </w:pPr>
-            <w:r>
-              <w:rPr>
-                <w:rFonts w:ascii="Arial" w:hAnsi="Arial"/>
-                <w:b w:val="false"/>
-                <w:i w:val="false"/>
-                <w:caps w:val="false"/>
-                <w:smallCaps w:val="false"/>
-                <w:strike w:val="false"/>
-                <w:dstrike w:val="false"/>
-                <w:color w:val="000000"/>
-                <w:sz w:val="20"/>
-                <w:u w:val="none"/>
-                <w:effect w:val="none"/>
-              </w:rPr>
-              <w:t>2</w:t>
-            </w:r>
-          </w:p>
-        </w:tc>
-        <w:tc>
-          <w:tcPr>
-            <w:tcW w:w="2250" w:type="dxa"/>
+              <w:jc w:val="left"/>
+              <w:rPr>
+                <w:rFonts w:ascii="Arial" w:hAnsi="Arial"/>
+                <w:b w:val="false"/>
+                <w:b w:val="false"/>
+                <w:i w:val="false"/>
+                <w:i w:val="false"/>
+                <w:caps w:val="false"/>
+                <w:smallCaps w:val="false"/>
+                <w:strike w:val="false"/>
+                <w:dstrike w:val="false"/>
+                <w:color w:val="000000"/>
+                <w:sz w:val="20"/>
+                <w:u w:val="none"/>
+                <w:effect w:val="none"/>
+              </w:rPr>
+            </w:pPr>
+            <w:r>
+              <w:rPr>
+                <w:rFonts w:ascii="Arial" w:hAnsi="Arial"/>
+                <w:b w:val="false"/>
+                <w:i w:val="false"/>
+                <w:caps w:val="false"/>
+                <w:smallCaps w:val="false"/>
+                <w:strike w:val="false"/>
+                <w:dstrike w:val="false"/>
+                <w:color w:val="000000"/>
+                <w:sz w:val="20"/>
+                <w:u w:val="none"/>
+                <w:effect w:val="none"/>
+              </w:rPr>
+              <w:t>Cliente</w:t>
+            </w:r>
+          </w:p>
+        </w:tc>
+        <w:tc>
+          <w:tcPr>
+            <w:tcW w:w="1170" w:type="dxa"/>
             <w:tcBorders>
               <w:top w:val="single" w:sz="4" w:space="0" w:color="000001"/>
               <w:left w:val="single" w:sz="4" w:space="0" w:color="000001"/>
@@ -3934,41 +3930,47 @@
               <w:pStyle w:val="TableContents"/>
               <w:bidi w:val="0"/>
               <w:spacing w:lineRule="auto" w:line="288" w:before="0" w:after="0"/>
-              <w:rPr>
-                <w:rFonts w:ascii="Arial" w:hAnsi="Arial"/>
-                <w:b w:val="false"/>
-                <w:i w:val="false"/>
-                <w:caps w:val="false"/>
-                <w:smallCaps w:val="false"/>
-                <w:strike w:val="false"/>
-                <w:dstrike w:val="false"/>
-                <w:color w:val="000000"/>
-                <w:sz w:val="20"/>
-                <w:u w:val="none"/>
-                <w:effect w:val="none"/>
-              </w:rPr>
-            </w:pPr>
-            <w:r>
-              <w:rPr>
-                <w:rFonts w:ascii="Arial" w:hAnsi="Arial"/>
-                <w:b w:val="false"/>
-                <w:i w:val="false"/>
-                <w:caps w:val="false"/>
-                <w:smallCaps w:val="false"/>
-                <w:strike w:val="false"/>
-                <w:dstrike w:val="false"/>
-                <w:color w:val="000000"/>
-                <w:sz w:val="20"/>
-                <w:u w:val="none"/>
-                <w:effect w:val="none"/>
-              </w:rPr>
-              <w:t>Validación de la cuenta</w:t>
-            </w:r>
-          </w:p>
-        </w:tc>
-        <w:tc>
-          <w:tcPr>
-            <w:tcW w:w="4230" w:type="dxa"/>
+              <w:jc w:val="left"/>
+              <w:rPr>
+                <w:rFonts w:ascii="Arial" w:hAnsi="Arial"/>
+                <w:b w:val="false"/>
+                <w:b w:val="false"/>
+                <w:i w:val="false"/>
+                <w:i w:val="false"/>
+                <w:caps w:val="false"/>
+                <w:smallCaps w:val="false"/>
+                <w:strike w:val="false"/>
+                <w:dstrike w:val="false"/>
+                <w:color w:val="000000"/>
+                <w:sz w:val="20"/>
+                <w:u w:val="none"/>
+                <w:effect w:val="none"/>
+              </w:rPr>
+            </w:pPr>
+            <w:r>
+              <w:rPr>
+                <w:rFonts w:ascii="Arial" w:hAnsi="Arial"/>
+                <w:b w:val="false"/>
+                <w:i w:val="false"/>
+                <w:caps w:val="false"/>
+                <w:smallCaps w:val="false"/>
+                <w:strike w:val="false"/>
+                <w:dstrike w:val="false"/>
+                <w:color w:val="000000"/>
+                <w:sz w:val="20"/>
+                <w:u w:val="none"/>
+                <w:effect w:val="none"/>
+              </w:rPr>
+              <w:t>Manual</w:t>
+            </w:r>
+          </w:p>
+        </w:tc>
+      </w:tr>
+      <w:tr>
+        <w:trPr/>
+        <w:tc>
+          <w:tcPr>
+            <w:tcW w:w="629" w:type="dxa"/>
             <w:tcBorders>
               <w:top w:val="single" w:sz="4" w:space="0" w:color="000001"/>
               <w:left w:val="single" w:sz="4" w:space="0" w:color="000001"/>
@@ -3985,90 +3987,44 @@
               <w:pStyle w:val="TableContents"/>
               <w:bidi w:val="0"/>
               <w:spacing w:lineRule="auto" w:line="288" w:before="0" w:after="0"/>
-              <w:rPr>
-                <w:rFonts w:ascii="Arial" w:hAnsi="Arial"/>
-                <w:b w:val="false"/>
-                <w:i w:val="false"/>
-                <w:caps w:val="false"/>
-                <w:smallCaps w:val="false"/>
-                <w:strike w:val="false"/>
-                <w:dstrike w:val="false"/>
-                <w:color w:val="000000"/>
-                <w:sz w:val="20"/>
-                <w:u w:val="none"/>
-                <w:effect w:val="none"/>
-              </w:rPr>
-            </w:pPr>
-            <w:r>
-              <w:rPr>
-                <w:rFonts w:ascii="Arial" w:hAnsi="Arial"/>
-                <w:b w:val="false"/>
-                <w:i w:val="false"/>
-                <w:caps w:val="false"/>
-                <w:smallCaps w:val="false"/>
-                <w:strike w:val="false"/>
-                <w:dstrike w:val="false"/>
-                <w:color w:val="000000"/>
-                <w:sz w:val="20"/>
-                <w:u w:val="none"/>
-                <w:effect w:val="none"/>
-              </w:rPr>
-              <w:t>Se realiza un proceso de aprobación con la finalidad de verificar que el usuario no se encuentre registrado en nuestra plataforma</w:t>
-            </w:r>
-          </w:p>
-        </w:tc>
-        <w:tc>
-          <w:tcPr>
-            <w:tcW w:w="1080" w:type="dxa"/>
-            <w:tcBorders>
-              <w:top w:val="single" w:sz="4" w:space="0" w:color="000001"/>
-              <w:left w:val="single" w:sz="4" w:space="0" w:color="000001"/>
-              <w:bottom w:val="single" w:sz="4" w:space="0" w:color="000001"/>
-              <w:insideH w:val="single" w:sz="4" w:space="0" w:color="000001"/>
-            </w:tcBorders>
-            <w:shd w:fill="auto" w:val="clear"/>
-            <w:vAlign w:val="center"/>
-          </w:tcPr>
-          <w:p>
-            <w:pPr>
-              <w:pStyle w:val="TableContents"/>
-              <w:bidi w:val="0"/>
-              <w:spacing w:lineRule="auto" w:line="288" w:before="0" w:after="0"/>
-              <w:rPr>
-                <w:rFonts w:ascii="Arial" w:hAnsi="Arial"/>
-                <w:b w:val="false"/>
-                <w:i w:val="false"/>
-                <w:caps w:val="false"/>
-                <w:smallCaps w:val="false"/>
-                <w:strike w:val="false"/>
-                <w:dstrike w:val="false"/>
-                <w:color w:val="000000"/>
-                <w:sz w:val="20"/>
-                <w:u w:val="none"/>
-                <w:effect w:val="none"/>
-              </w:rPr>
-            </w:pPr>
-            <w:r>
-              <w:rPr>
-                <w:rFonts w:ascii="Arial" w:hAnsi="Arial"/>
-                <w:b w:val="false"/>
-                <w:i w:val="false"/>
-                <w:caps w:val="false"/>
-                <w:smallCaps w:val="false"/>
-                <w:strike w:val="false"/>
-                <w:dstrike w:val="false"/>
-                <w:color w:val="000000"/>
-                <w:sz w:val="20"/>
-                <w:u w:val="none"/>
-                <w:effect w:val="none"/>
-              </w:rPr>
-              <w:t>Analista</w:t>
-            </w:r>
-          </w:p>
-        </w:tc>
-        <w:tc>
-          <w:tcPr>
-            <w:tcW w:w="1170" w:type="dxa"/>
+              <w:jc w:val="left"/>
+              <w:rPr>
+                <w:rFonts w:ascii="Arial" w:hAnsi="Arial"/>
+                <w:b w:val="false"/>
+                <w:b w:val="false"/>
+                <w:i w:val="false"/>
+                <w:i w:val="false"/>
+                <w:caps w:val="false"/>
+                <w:smallCaps w:val="false"/>
+                <w:strike w:val="false"/>
+                <w:dstrike w:val="false"/>
+                <w:color w:val="000000"/>
+                <w:sz w:val="20"/>
+                <w:u w:val="none"/>
+                <w:effect w:val="none"/>
+              </w:rPr>
+            </w:pPr>
+            <w:r>
+              <w:rPr>
+                <w:rFonts w:ascii="Arial" w:hAnsi="Arial"/>
+                <w:b w:val="false"/>
+                <w:i w:val="false"/>
+                <w:caps w:val="false"/>
+                <w:smallCaps w:val="false"/>
+                <w:strike w:val="false"/>
+                <w:dstrike w:val="false"/>
+                <w:color w:val="000000"/>
+                <w:sz w:val="20"/>
+                <w:u w:val="none"/>
+                <w:effect w:val="none"/>
+              </w:rPr>
+              <w:t>2</w:t>
+            </w:r>
+          </w:p>
+        </w:tc>
+        <w:tc>
+          <w:tcPr>
+            <w:tcW w:w="2251" w:type="dxa"/>
             <w:tcBorders>
               <w:top w:val="single" w:sz="4" w:space="0" w:color="000001"/>
               <w:left w:val="single" w:sz="4" w:space="0" w:color="000001"/>
@@ -4085,44 +4041,44 @@
               <w:pStyle w:val="TableContents"/>
               <w:bidi w:val="0"/>
               <w:spacing w:lineRule="auto" w:line="288" w:before="0" w:after="0"/>
-              <w:rPr>
-                <w:rFonts w:ascii="Arial" w:hAnsi="Arial"/>
-                <w:b w:val="false"/>
-                <w:i w:val="false"/>
-                <w:caps w:val="false"/>
-                <w:smallCaps w:val="false"/>
-                <w:strike w:val="false"/>
-                <w:dstrike w:val="false"/>
-                <w:color w:val="000000"/>
-                <w:sz w:val="20"/>
-                <w:u w:val="none"/>
-                <w:effect w:val="none"/>
-              </w:rPr>
-            </w:pPr>
-            <w:r>
-              <w:rPr>
-                <w:rFonts w:ascii="Arial" w:hAnsi="Arial"/>
-                <w:b w:val="false"/>
-                <w:i w:val="false"/>
-                <w:caps w:val="false"/>
-                <w:smallCaps w:val="false"/>
-                <w:strike w:val="false"/>
-                <w:dstrike w:val="false"/>
-                <w:color w:val="000000"/>
-                <w:sz w:val="20"/>
-                <w:u w:val="none"/>
-                <w:effect w:val="none"/>
-              </w:rPr>
-              <w:t>Automático</w:t>
-            </w:r>
-          </w:p>
-        </w:tc>
-      </w:tr>
-      <w:tr>
-        <w:trPr/>
-        <w:tc>
-          <w:tcPr>
-            <w:tcW w:w="630" w:type="dxa"/>
+              <w:jc w:val="left"/>
+              <w:rPr>
+                <w:rFonts w:ascii="Arial" w:hAnsi="Arial"/>
+                <w:b w:val="false"/>
+                <w:b w:val="false"/>
+                <w:i w:val="false"/>
+                <w:i w:val="false"/>
+                <w:caps w:val="false"/>
+                <w:smallCaps w:val="false"/>
+                <w:strike w:val="false"/>
+                <w:dstrike w:val="false"/>
+                <w:color w:val="000000"/>
+                <w:sz w:val="20"/>
+                <w:u w:val="none"/>
+                <w:effect w:val="none"/>
+              </w:rPr>
+            </w:pPr>
+            <w:r>
+              <w:rPr>
+                <w:rFonts w:ascii="Arial" w:hAnsi="Arial"/>
+                <w:b w:val="false"/>
+                <w:i w:val="false"/>
+                <w:caps w:val="false"/>
+                <w:smallCaps w:val="false"/>
+                <w:strike w:val="false"/>
+                <w:dstrike w:val="false"/>
+                <w:color w:val="000000"/>
+                <w:sz w:val="20"/>
+                <w:u w:val="none"/>
+                <w:effect w:val="none"/>
+              </w:rPr>
+              <w:t>Validación de la cuenta</w:t>
+            </w:r>
+          </w:p>
+        </w:tc>
+        <w:tc>
+          <w:tcPr>
+            <w:tcW w:w="4229" w:type="dxa"/>
             <w:tcBorders>
               <w:top w:val="single" w:sz="4" w:space="0" w:color="000001"/>
               <w:left w:val="single" w:sz="4" w:space="0" w:color="000001"/>
@@ -4139,41 +4095,44 @@
               <w:pStyle w:val="TableContents"/>
               <w:bidi w:val="0"/>
               <w:spacing w:lineRule="auto" w:line="288" w:before="0" w:after="0"/>
-              <w:rPr>
-                <w:rFonts w:ascii="Arial" w:hAnsi="Arial"/>
-                <w:b w:val="false"/>
-                <w:i w:val="false"/>
-                <w:caps w:val="false"/>
-                <w:smallCaps w:val="false"/>
-                <w:strike w:val="false"/>
-                <w:dstrike w:val="false"/>
-                <w:color w:val="000000"/>
-                <w:sz w:val="20"/>
-                <w:u w:val="none"/>
-                <w:effect w:val="none"/>
-              </w:rPr>
-            </w:pPr>
-            <w:r>
-              <w:rPr>
-                <w:rFonts w:ascii="Arial" w:hAnsi="Arial"/>
-                <w:b w:val="false"/>
-                <w:i w:val="false"/>
-                <w:caps w:val="false"/>
-                <w:smallCaps w:val="false"/>
-                <w:strike w:val="false"/>
-                <w:dstrike w:val="false"/>
-                <w:color w:val="000000"/>
-                <w:sz w:val="20"/>
-                <w:u w:val="none"/>
-                <w:effect w:val="none"/>
-              </w:rPr>
-              <w:t>3</w:t>
-            </w:r>
-          </w:p>
-        </w:tc>
-        <w:tc>
-          <w:tcPr>
-            <w:tcW w:w="2250" w:type="dxa"/>
+              <w:jc w:val="left"/>
+              <w:rPr>
+                <w:rFonts w:ascii="Arial" w:hAnsi="Arial"/>
+                <w:b w:val="false"/>
+                <w:b w:val="false"/>
+                <w:i w:val="false"/>
+                <w:i w:val="false"/>
+                <w:caps w:val="false"/>
+                <w:smallCaps w:val="false"/>
+                <w:strike w:val="false"/>
+                <w:dstrike w:val="false"/>
+                <w:color w:val="000000"/>
+                <w:sz w:val="20"/>
+                <w:u w:val="none"/>
+                <w:effect w:val="none"/>
+              </w:rPr>
+            </w:pPr>
+            <w:r>
+              <w:rPr>
+                <w:rFonts w:ascii="Arial" w:hAnsi="Arial"/>
+                <w:b w:val="false"/>
+                <w:i w:val="false"/>
+                <w:caps w:val="false"/>
+                <w:smallCaps w:val="false"/>
+                <w:strike w:val="false"/>
+                <w:dstrike w:val="false"/>
+                <w:color w:val="000000"/>
+                <w:sz w:val="20"/>
+                <w:u w:val="none"/>
+                <w:effect w:val="none"/>
+              </w:rPr>
+              <w:t>Se realiza un proceso de aprobación con la finalidad de verificar que el usuario no se encuentre registrado en nuestra plataforma</w:t>
+            </w:r>
+          </w:p>
+        </w:tc>
+        <w:tc>
+          <w:tcPr>
+            <w:tcW w:w="1081" w:type="dxa"/>
             <w:tcBorders>
               <w:top w:val="single" w:sz="4" w:space="0" w:color="000001"/>
               <w:left w:val="single" w:sz="4" w:space="0" w:color="000001"/>
@@ -4190,41 +4149,44 @@
               <w:pStyle w:val="TableContents"/>
               <w:bidi w:val="0"/>
               <w:spacing w:lineRule="auto" w:line="288" w:before="0" w:after="0"/>
-              <w:rPr>
-                <w:rFonts w:ascii="Arial" w:hAnsi="Arial"/>
-                <w:b w:val="false"/>
-                <w:i w:val="false"/>
-                <w:caps w:val="false"/>
-                <w:smallCaps w:val="false"/>
-                <w:strike w:val="false"/>
-                <w:dstrike w:val="false"/>
-                <w:color w:val="000000"/>
-                <w:sz w:val="20"/>
-                <w:u w:val="none"/>
-                <w:effect w:val="none"/>
-              </w:rPr>
-            </w:pPr>
-            <w:r>
-              <w:rPr>
-                <w:rFonts w:ascii="Arial" w:hAnsi="Arial"/>
-                <w:b w:val="false"/>
-                <w:i w:val="false"/>
-                <w:caps w:val="false"/>
-                <w:smallCaps w:val="false"/>
-                <w:strike w:val="false"/>
-                <w:dstrike w:val="false"/>
-                <w:color w:val="000000"/>
-                <w:sz w:val="20"/>
-                <w:u w:val="none"/>
-                <w:effect w:val="none"/>
-              </w:rPr>
-              <w:t>Confirmación de la cuenta</w:t>
-            </w:r>
-          </w:p>
-        </w:tc>
-        <w:tc>
-          <w:tcPr>
-            <w:tcW w:w="4230" w:type="dxa"/>
+              <w:jc w:val="left"/>
+              <w:rPr>
+                <w:rFonts w:ascii="Arial" w:hAnsi="Arial"/>
+                <w:b w:val="false"/>
+                <w:b w:val="false"/>
+                <w:i w:val="false"/>
+                <w:i w:val="false"/>
+                <w:caps w:val="false"/>
+                <w:smallCaps w:val="false"/>
+                <w:strike w:val="false"/>
+                <w:dstrike w:val="false"/>
+                <w:color w:val="000000"/>
+                <w:sz w:val="20"/>
+                <w:u w:val="none"/>
+                <w:effect w:val="none"/>
+              </w:rPr>
+            </w:pPr>
+            <w:r>
+              <w:rPr>
+                <w:rFonts w:ascii="Arial" w:hAnsi="Arial"/>
+                <w:b w:val="false"/>
+                <w:i w:val="false"/>
+                <w:caps w:val="false"/>
+                <w:smallCaps w:val="false"/>
+                <w:strike w:val="false"/>
+                <w:dstrike w:val="false"/>
+                <w:color w:val="000000"/>
+                <w:sz w:val="20"/>
+                <w:u w:val="none"/>
+                <w:effect w:val="none"/>
+              </w:rPr>
+              <w:t>Analista</w:t>
+            </w:r>
+          </w:p>
+        </w:tc>
+        <w:tc>
+          <w:tcPr>
+            <w:tcW w:w="1170" w:type="dxa"/>
             <w:tcBorders>
               <w:top w:val="single" w:sz="4" w:space="0" w:color="000001"/>
               <w:left w:val="single" w:sz="4" w:space="0" w:color="000001"/>
@@ -4241,90 +4203,47 @@
               <w:pStyle w:val="TableContents"/>
               <w:bidi w:val="0"/>
               <w:spacing w:lineRule="auto" w:line="288" w:before="0" w:after="0"/>
-              <w:rPr>
-                <w:rFonts w:ascii="Arial" w:hAnsi="Arial"/>
-                <w:b w:val="false"/>
-                <w:i w:val="false"/>
-                <w:caps w:val="false"/>
-                <w:smallCaps w:val="false"/>
-                <w:strike w:val="false"/>
-                <w:dstrike w:val="false"/>
-                <w:color w:val="000000"/>
-                <w:sz w:val="20"/>
-                <w:u w:val="none"/>
-                <w:effect w:val="none"/>
-              </w:rPr>
-            </w:pPr>
-            <w:r>
-              <w:rPr>
-                <w:rFonts w:ascii="Arial" w:hAnsi="Arial"/>
-                <w:b w:val="false"/>
-                <w:i w:val="false"/>
-                <w:caps w:val="false"/>
-                <w:smallCaps w:val="false"/>
-                <w:strike w:val="false"/>
-                <w:dstrike w:val="false"/>
-                <w:color w:val="000000"/>
-                <w:sz w:val="20"/>
-                <w:u w:val="none"/>
-                <w:effect w:val="none"/>
-              </w:rPr>
-              <w:t>Se realiza un envio de confirmacion al correo electrónico donde se dará por concluido la creación de la cuenta en nuestra plataforma</w:t>
-            </w:r>
-          </w:p>
-        </w:tc>
-        <w:tc>
-          <w:tcPr>
-            <w:tcW w:w="1080" w:type="dxa"/>
-            <w:tcBorders>
-              <w:top w:val="single" w:sz="4" w:space="0" w:color="000001"/>
-              <w:left w:val="single" w:sz="4" w:space="0" w:color="000001"/>
-              <w:bottom w:val="single" w:sz="4" w:space="0" w:color="000001"/>
-              <w:insideH w:val="single" w:sz="4" w:space="0" w:color="000001"/>
-            </w:tcBorders>
-            <w:shd w:fill="auto" w:val="clear"/>
-            <w:vAlign w:val="center"/>
-          </w:tcPr>
-          <w:p>
-            <w:pPr>
-              <w:pStyle w:val="TableContents"/>
-              <w:bidi w:val="0"/>
-              <w:spacing w:lineRule="auto" w:line="288" w:before="0" w:after="0"/>
-              <w:rPr>
-                <w:rFonts w:ascii="Arial" w:hAnsi="Arial"/>
-                <w:b w:val="false"/>
-                <w:i w:val="false"/>
-                <w:caps w:val="false"/>
-                <w:smallCaps w:val="false"/>
-                <w:strike w:val="false"/>
-                <w:dstrike w:val="false"/>
-                <w:color w:val="000000"/>
-                <w:sz w:val="20"/>
-                <w:u w:val="none"/>
-                <w:effect w:val="none"/>
-              </w:rPr>
-            </w:pPr>
-            <w:r>
-              <w:rPr>
-                <w:rFonts w:ascii="Arial" w:hAnsi="Arial"/>
-                <w:b w:val="false"/>
-                <w:i w:val="false"/>
-                <w:caps w:val="false"/>
-                <w:smallCaps w:val="false"/>
-                <w:strike w:val="false"/>
-                <w:dstrike w:val="false"/>
-                <w:color w:val="000000"/>
-                <w:sz w:val="20"/>
-                <w:u w:val="none"/>
-                <w:effect w:val="none"/>
-              </w:rPr>
-              <w:t>Cliente</w:t>
-            </w:r>
-          </w:p>
-        </w:tc>
-        <w:tc>
-          <w:tcPr>
-            <w:tcW w:w="1170" w:type="dxa"/>
+              <w:jc w:val="left"/>
+              <w:rPr>
+                <w:rFonts w:ascii="Arial" w:hAnsi="Arial"/>
+                <w:b w:val="false"/>
+                <w:b w:val="false"/>
+                <w:i w:val="false"/>
+                <w:i w:val="false"/>
+                <w:caps w:val="false"/>
+                <w:smallCaps w:val="false"/>
+                <w:strike w:val="false"/>
+                <w:dstrike w:val="false"/>
+                <w:color w:val="000000"/>
+                <w:sz w:val="20"/>
+                <w:u w:val="none"/>
+                <w:effect w:val="none"/>
+              </w:rPr>
+            </w:pPr>
+            <w:r>
+              <w:rPr>
+                <w:rFonts w:ascii="Arial" w:hAnsi="Arial"/>
+                <w:b w:val="false"/>
+                <w:i w:val="false"/>
+                <w:caps w:val="false"/>
+                <w:smallCaps w:val="false"/>
+                <w:strike w:val="false"/>
+                <w:dstrike w:val="false"/>
+                <w:color w:val="000000"/>
+                <w:sz w:val="20"/>
+                <w:u w:val="none"/>
+                <w:effect w:val="none"/>
+              </w:rPr>
+              <w:t>Automático</w:t>
+            </w:r>
+          </w:p>
+        </w:tc>
+      </w:tr>
+      <w:tr>
+        <w:trPr/>
+        <w:tc>
+          <w:tcPr>
+            <w:tcW w:w="629" w:type="dxa"/>
             <w:tcBorders>
               <w:top w:val="single" w:sz="4" w:space="0" w:color="000001"/>
               <w:left w:val="single" w:sz="4" w:space="0" w:color="000001"/>
@@ -4341,9 +4260,228 @@
               <w:pStyle w:val="TableContents"/>
               <w:bidi w:val="0"/>
               <w:spacing w:lineRule="auto" w:line="288" w:before="0" w:after="0"/>
-              <w:rPr>
-                <w:rFonts w:ascii="Arial" w:hAnsi="Arial"/>
-                <w:b w:val="false"/>
+              <w:jc w:val="left"/>
+              <w:rPr>
+                <w:rFonts w:ascii="Arial" w:hAnsi="Arial"/>
+                <w:b w:val="false"/>
+                <w:b w:val="false"/>
+                <w:i w:val="false"/>
+                <w:i w:val="false"/>
+                <w:caps w:val="false"/>
+                <w:smallCaps w:val="false"/>
+                <w:strike w:val="false"/>
+                <w:dstrike w:val="false"/>
+                <w:color w:val="000000"/>
+                <w:sz w:val="20"/>
+                <w:u w:val="none"/>
+                <w:effect w:val="none"/>
+              </w:rPr>
+            </w:pPr>
+            <w:r>
+              <w:rPr>
+                <w:rFonts w:ascii="Arial" w:hAnsi="Arial"/>
+                <w:b w:val="false"/>
+                <w:i w:val="false"/>
+                <w:caps w:val="false"/>
+                <w:smallCaps w:val="false"/>
+                <w:strike w:val="false"/>
+                <w:dstrike w:val="false"/>
+                <w:color w:val="000000"/>
+                <w:sz w:val="20"/>
+                <w:u w:val="none"/>
+                <w:effect w:val="none"/>
+              </w:rPr>
+              <w:t>3</w:t>
+            </w:r>
+          </w:p>
+        </w:tc>
+        <w:tc>
+          <w:tcPr>
+            <w:tcW w:w="2251" w:type="dxa"/>
+            <w:tcBorders>
+              <w:top w:val="single" w:sz="4" w:space="0" w:color="000001"/>
+              <w:left w:val="single" w:sz="4" w:space="0" w:color="000001"/>
+              <w:bottom w:val="single" w:sz="4" w:space="0" w:color="000001"/>
+              <w:right w:val="single" w:sz="4" w:space="0" w:color="000001"/>
+              <w:insideH w:val="single" w:sz="4" w:space="0" w:color="000001"/>
+              <w:insideV w:val="single" w:sz="4" w:space="0" w:color="000001"/>
+            </w:tcBorders>
+            <w:shd w:fill="auto" w:val="clear"/>
+            <w:vAlign w:val="center"/>
+          </w:tcPr>
+          <w:p>
+            <w:pPr>
+              <w:pStyle w:val="TableContents"/>
+              <w:bidi w:val="0"/>
+              <w:spacing w:lineRule="auto" w:line="288" w:before="0" w:after="0"/>
+              <w:jc w:val="left"/>
+              <w:rPr>
+                <w:rFonts w:ascii="Arial" w:hAnsi="Arial"/>
+                <w:b w:val="false"/>
+                <w:b w:val="false"/>
+                <w:i w:val="false"/>
+                <w:i w:val="false"/>
+                <w:caps w:val="false"/>
+                <w:smallCaps w:val="false"/>
+                <w:strike w:val="false"/>
+                <w:dstrike w:val="false"/>
+                <w:color w:val="000000"/>
+                <w:sz w:val="20"/>
+                <w:u w:val="none"/>
+                <w:effect w:val="none"/>
+              </w:rPr>
+            </w:pPr>
+            <w:r>
+              <w:rPr>
+                <w:rFonts w:ascii="Arial" w:hAnsi="Arial"/>
+                <w:b w:val="false"/>
+                <w:i w:val="false"/>
+                <w:caps w:val="false"/>
+                <w:smallCaps w:val="false"/>
+                <w:strike w:val="false"/>
+                <w:dstrike w:val="false"/>
+                <w:color w:val="000000"/>
+                <w:sz w:val="20"/>
+                <w:u w:val="none"/>
+                <w:effect w:val="none"/>
+              </w:rPr>
+              <w:t>Confirmación de la cuenta</w:t>
+            </w:r>
+          </w:p>
+        </w:tc>
+        <w:tc>
+          <w:tcPr>
+            <w:tcW w:w="4229" w:type="dxa"/>
+            <w:tcBorders>
+              <w:top w:val="single" w:sz="4" w:space="0" w:color="000001"/>
+              <w:left w:val="single" w:sz="4" w:space="0" w:color="000001"/>
+              <w:bottom w:val="single" w:sz="4" w:space="0" w:color="000001"/>
+              <w:right w:val="single" w:sz="4" w:space="0" w:color="000001"/>
+              <w:insideH w:val="single" w:sz="4" w:space="0" w:color="000001"/>
+              <w:insideV w:val="single" w:sz="4" w:space="0" w:color="000001"/>
+            </w:tcBorders>
+            <w:shd w:fill="auto" w:val="clear"/>
+            <w:vAlign w:val="center"/>
+          </w:tcPr>
+          <w:p>
+            <w:pPr>
+              <w:pStyle w:val="TableContents"/>
+              <w:bidi w:val="0"/>
+              <w:spacing w:lineRule="auto" w:line="288" w:before="0" w:after="0"/>
+              <w:jc w:val="left"/>
+              <w:rPr>
+                <w:rFonts w:ascii="Arial" w:hAnsi="Arial"/>
+                <w:b w:val="false"/>
+                <w:b w:val="false"/>
+                <w:i w:val="false"/>
+                <w:i w:val="false"/>
+                <w:caps w:val="false"/>
+                <w:smallCaps w:val="false"/>
+                <w:strike w:val="false"/>
+                <w:dstrike w:val="false"/>
+                <w:color w:val="000000"/>
+                <w:sz w:val="20"/>
+                <w:u w:val="none"/>
+                <w:effect w:val="none"/>
+              </w:rPr>
+            </w:pPr>
+            <w:r>
+              <w:rPr>
+                <w:rFonts w:ascii="Arial" w:hAnsi="Arial"/>
+                <w:b w:val="false"/>
+                <w:i w:val="false"/>
+                <w:caps w:val="false"/>
+                <w:smallCaps w:val="false"/>
+                <w:strike w:val="false"/>
+                <w:dstrike w:val="false"/>
+                <w:color w:val="000000"/>
+                <w:sz w:val="20"/>
+                <w:u w:val="none"/>
+                <w:effect w:val="none"/>
+              </w:rPr>
+              <w:t>Se realiza un envio de confirmacion al correo electrónico donde se dará por concluido la creación de la cuenta en nuestra plataforma</w:t>
+            </w:r>
+          </w:p>
+        </w:tc>
+        <w:tc>
+          <w:tcPr>
+            <w:tcW w:w="1081" w:type="dxa"/>
+            <w:tcBorders>
+              <w:top w:val="single" w:sz="4" w:space="0" w:color="000001"/>
+              <w:left w:val="single" w:sz="4" w:space="0" w:color="000001"/>
+              <w:bottom w:val="single" w:sz="4" w:space="0" w:color="000001"/>
+              <w:right w:val="single" w:sz="4" w:space="0" w:color="000001"/>
+              <w:insideH w:val="single" w:sz="4" w:space="0" w:color="000001"/>
+              <w:insideV w:val="single" w:sz="4" w:space="0" w:color="000001"/>
+            </w:tcBorders>
+            <w:shd w:fill="auto" w:val="clear"/>
+            <w:vAlign w:val="center"/>
+          </w:tcPr>
+          <w:p>
+            <w:pPr>
+              <w:pStyle w:val="TableContents"/>
+              <w:bidi w:val="0"/>
+              <w:spacing w:lineRule="auto" w:line="288" w:before="0" w:after="0"/>
+              <w:jc w:val="left"/>
+              <w:rPr>
+                <w:rFonts w:ascii="Arial" w:hAnsi="Arial"/>
+                <w:b w:val="false"/>
+                <w:b w:val="false"/>
+                <w:i w:val="false"/>
+                <w:i w:val="false"/>
+                <w:caps w:val="false"/>
+                <w:smallCaps w:val="false"/>
+                <w:strike w:val="false"/>
+                <w:dstrike w:val="false"/>
+                <w:color w:val="000000"/>
+                <w:sz w:val="20"/>
+                <w:u w:val="none"/>
+                <w:effect w:val="none"/>
+              </w:rPr>
+            </w:pPr>
+            <w:r>
+              <w:rPr>
+                <w:rFonts w:ascii="Arial" w:hAnsi="Arial"/>
+                <w:b w:val="false"/>
+                <w:i w:val="false"/>
+                <w:caps w:val="false"/>
+                <w:smallCaps w:val="false"/>
+                <w:strike w:val="false"/>
+                <w:dstrike w:val="false"/>
+                <w:color w:val="000000"/>
+                <w:sz w:val="20"/>
+                <w:u w:val="none"/>
+                <w:effect w:val="none"/>
+              </w:rPr>
+              <w:t>Cliente</w:t>
+            </w:r>
+          </w:p>
+        </w:tc>
+        <w:tc>
+          <w:tcPr>
+            <w:tcW w:w="1170" w:type="dxa"/>
+            <w:tcBorders>
+              <w:top w:val="single" w:sz="4" w:space="0" w:color="000001"/>
+              <w:left w:val="single" w:sz="4" w:space="0" w:color="000001"/>
+              <w:bottom w:val="single" w:sz="4" w:space="0" w:color="000001"/>
+              <w:right w:val="single" w:sz="4" w:space="0" w:color="000001"/>
+              <w:insideH w:val="single" w:sz="4" w:space="0" w:color="000001"/>
+              <w:insideV w:val="single" w:sz="4" w:space="0" w:color="000001"/>
+            </w:tcBorders>
+            <w:shd w:fill="auto" w:val="clear"/>
+            <w:vAlign w:val="center"/>
+          </w:tcPr>
+          <w:p>
+            <w:pPr>
+              <w:pStyle w:val="TableContents"/>
+              <w:bidi w:val="0"/>
+              <w:spacing w:lineRule="auto" w:line="288" w:before="0" w:after="0"/>
+              <w:jc w:val="left"/>
+              <w:rPr>
+                <w:rFonts w:ascii="Arial" w:hAnsi="Arial"/>
+                <w:b w:val="false"/>
+                <w:b w:val="false"/>
+                <w:i w:val="false"/>
                 <w:i w:val="false"/>
                 <w:caps w:val="false"/>
                 <w:smallCaps w:val="false"/>
@@ -4529,8 +4667,8 @@
         <w:jc w:val="both"/>
         <w:rPr/>
       </w:pPr>
-      <w:bookmarkStart w:id="3" w:name="_3dy6vkm"/>
-      <w:bookmarkStart w:id="4" w:name="_1t3h5sf"/>
+      <w:bookmarkStart w:id="3" w:name="_1t3h5sf"/>
+      <w:bookmarkStart w:id="4" w:name="_3dy6vkm"/>
       <w:bookmarkEnd w:id="3"/>
       <w:bookmarkEnd w:id="4"/>
       <w:r>
@@ -4598,8 +4736,8 @@
         <w:tblLook w:val="0600" w:noVBand="1" w:noHBand="1" w:lastColumn="0" w:firstColumn="0" w:lastRow="0" w:firstRow="0"/>
       </w:tblPr>
       <w:tblGrid>
-        <w:gridCol w:w="1924"/>
-        <w:gridCol w:w="4709"/>
+        <w:gridCol w:w="1923"/>
+        <w:gridCol w:w="4710"/>
         <w:gridCol w:w="1530"/>
         <w:gridCol w:w="1304"/>
       </w:tblGrid>
@@ -4607,7 +4745,7 @@
         <w:trPr/>
         <w:tc>
           <w:tcPr>
-            <w:tcW w:w="1924" w:type="dxa"/>
+            <w:tcW w:w="1923" w:type="dxa"/>
             <w:tcBorders>
               <w:top w:val="single" w:sz="4" w:space="0" w:color="000001"/>
               <w:left w:val="single" w:sz="4" w:space="0" w:color="000001"/>
@@ -4649,7 +4787,7 @@
         </w:tc>
         <w:tc>
           <w:tcPr>
-            <w:tcW w:w="4709" w:type="dxa"/>
+            <w:tcW w:w="4710" w:type="dxa"/>
             <w:tcBorders>
               <w:top w:val="single" w:sz="4" w:space="0" w:color="000001"/>
               <w:left w:val="single" w:sz="4" w:space="0" w:color="000001"/>
@@ -4744,7 +4882,7 @@
         <w:trPr/>
         <w:tc>
           <w:tcPr>
-            <w:tcW w:w="1924" w:type="dxa"/>
+            <w:tcW w:w="1923" w:type="dxa"/>
             <w:tcBorders>
               <w:top w:val="single" w:sz="4" w:space="0" w:color="000001"/>
               <w:left w:val="single" w:sz="4" w:space="0" w:color="000001"/>
@@ -4768,7 +4906,7 @@
         </w:tc>
         <w:tc>
           <w:tcPr>
-            <w:tcW w:w="4709" w:type="dxa"/>
+            <w:tcW w:w="4710" w:type="dxa"/>
             <w:tcBorders>
               <w:top w:val="single" w:sz="4" w:space="0" w:color="000001"/>
               <w:left w:val="single" w:sz="4" w:space="0" w:color="000001"/>
@@ -4854,7 +4992,7 @@
         <w:trPr/>
         <w:tc>
           <w:tcPr>
-            <w:tcW w:w="1924" w:type="dxa"/>
+            <w:tcW w:w="1923" w:type="dxa"/>
             <w:tcBorders>
               <w:top w:val="single" w:sz="4" w:space="0" w:color="000001"/>
               <w:left w:val="single" w:sz="4" w:space="0" w:color="000001"/>
@@ -4892,7 +5030,7 @@
         </w:tc>
         <w:tc>
           <w:tcPr>
-            <w:tcW w:w="4709" w:type="dxa"/>
+            <w:tcW w:w="4710" w:type="dxa"/>
             <w:tcBorders>
               <w:top w:val="single" w:sz="4" w:space="0" w:color="000001"/>
               <w:left w:val="single" w:sz="4" w:space="0" w:color="000001"/>
@@ -4970,7 +5108,7 @@
         <w:trPr/>
         <w:tc>
           <w:tcPr>
-            <w:tcW w:w="1924" w:type="dxa"/>
+            <w:tcW w:w="1923" w:type="dxa"/>
             <w:tcBorders>
               <w:top w:val="single" w:sz="4" w:space="0" w:color="000001"/>
               <w:left w:val="single" w:sz="4" w:space="0" w:color="000001"/>
@@ -4998,7 +5136,7 @@
         </w:tc>
         <w:tc>
           <w:tcPr>
-            <w:tcW w:w="4709" w:type="dxa"/>
+            <w:tcW w:w="4710" w:type="dxa"/>
             <w:tcBorders>
               <w:top w:val="single" w:sz="4" w:space="0" w:color="000001"/>
               <w:left w:val="single" w:sz="4" w:space="0" w:color="000001"/>
@@ -8876,37 +9014,39 @@
               <w:bidi w:val="0"/>
               <w:spacing w:lineRule="auto" w:line="288" w:before="0" w:after="0"/>
               <w:jc w:val="center"/>
-              <w:rPr>
-                <w:rFonts w:ascii="Arial" w:hAnsi="Arial"/>
-                <w:b w:val="false"/>
-                <w:b w:val="false"/>
-                <w:i w:val="false"/>
-                <w:i w:val="false"/>
-                <w:caps w:val="false"/>
-                <w:smallCaps w:val="false"/>
-                <w:strike w:val="false"/>
-                <w:dstrike w:val="false"/>
-                <w:color w:val="000000"/>
-                <w:sz w:val="20"/>
-                <w:u w:val="none"/>
-                <w:effect w:val="none"/>
-              </w:rPr>
-            </w:pPr>
-            <w:r>
-              <w:rPr>
-                <w:rFonts w:ascii="Arial" w:hAnsi="Arial"/>
-                <w:b w:val="false"/>
-                <w:i w:val="false"/>
-                <w:caps w:val="false"/>
-                <w:smallCaps w:val="false"/>
-                <w:strike w:val="false"/>
-                <w:dstrike w:val="false"/>
-                <w:color w:val="000000"/>
-                <w:sz w:val="20"/>
-                <w:u w:val="none"/>
-                <w:effect w:val="none"/>
-              </w:rPr>
-              <w:t>Determinar Inicio de sesion</w:t>
+              <w:rPr/>
+            </w:pPr>
+            <w:r>
+              <w:rPr>
+                <w:rFonts w:ascii="Arial" w:hAnsi="Arial"/>
+                <w:b w:val="false"/>
+                <w:i w:val="false"/>
+                <w:caps w:val="false"/>
+                <w:smallCaps w:val="false"/>
+                <w:strike w:val="false"/>
+                <w:dstrike w:val="false"/>
+                <w:color w:val="000000"/>
+                <w:sz w:val="20"/>
+                <w:u w:val="none"/>
+                <w:effect w:val="none"/>
+              </w:rPr>
+              <w:t xml:space="preserve">Determinar Inicio de </w:t>
+            </w:r>
+            <w:r>
+              <w:rPr>
+                <w:rFonts w:ascii="Arial" w:hAnsi="Arial"/>
+                <w:b w:val="false"/>
+                <w:i w:val="false"/>
+                <w:caps w:val="false"/>
+                <w:smallCaps w:val="false"/>
+                <w:strike w:val="false"/>
+                <w:dstrike w:val="false"/>
+                <w:color w:val="000000"/>
+                <w:sz w:val="20"/>
+                <w:u w:val="none"/>
+                <w:effect w:val="none"/>
+              </w:rPr>
+              <w:t>sesión</w:t>
             </w:r>
           </w:p>
         </w:tc>
@@ -10107,7 +10247,7 @@
       <w:pgNumType w:start="1" w:fmt="decimal"/>
       <w:formProt w:val="false"/>
       <w:textDirection w:val="lrTb"/>
-      <w:docGrid w:type="default" w:linePitch="240" w:charSpace="1842"/>
+      <w:docGrid w:type="default" w:linePitch="240" w:charSpace="1638"/>
     </w:sectPr>
   </w:body>
 </w:document>
@@ -10141,7 +10281,7 @@
       </w:tblBorders>
       <w:tblCellMar>
         <w:top w:w="100" w:type="dxa"/>
-        <w:left w:w="92" w:type="dxa"/>
+        <w:left w:w="91" w:type="dxa"/>
         <w:bottom w:w="100" w:type="dxa"/>
         <w:right w:w="108" w:type="dxa"/>
       </w:tblCellMar>
@@ -10322,7 +10462,7 @@
       </w:tblBorders>
       <w:tblCellMar>
         <w:top w:w="100" w:type="dxa"/>
-        <w:left w:w="92" w:type="dxa"/>
+        <w:left w:w="91" w:type="dxa"/>
         <w:bottom w:w="100" w:type="dxa"/>
         <w:right w:w="108" w:type="dxa"/>
       </w:tblCellMar>
@@ -10683,7 +10823,6 @@
         </w:tabs>
         <w:ind w:left="707" w:hanging="283"/>
       </w:pPr>
-      <w:rPr/>
     </w:lvl>
     <w:lvl w:ilvl="1">
       <w:start w:val="1"/>
@@ -10696,7 +10835,6 @@
         </w:tabs>
         <w:ind w:left="1414" w:hanging="283"/>
       </w:pPr>
-      <w:rPr/>
     </w:lvl>
     <w:lvl w:ilvl="2">
       <w:start w:val="1"/>
@@ -10709,7 +10847,6 @@
         </w:tabs>
         <w:ind w:left="2121" w:hanging="283"/>
       </w:pPr>
-      <w:rPr/>
     </w:lvl>
     <w:lvl w:ilvl="3">
       <w:start w:val="1"/>
@@ -10722,7 +10859,6 @@
         </w:tabs>
         <w:ind w:left="2828" w:hanging="283"/>
       </w:pPr>
-      <w:rPr/>
     </w:lvl>
     <w:lvl w:ilvl="4">
       <w:start w:val="1"/>
@@ -10735,7 +10871,6 @@
         </w:tabs>
         <w:ind w:left="3535" w:hanging="283"/>
       </w:pPr>
-      <w:rPr/>
     </w:lvl>
     <w:lvl w:ilvl="5">
       <w:start w:val="1"/>
@@ -10748,7 +10883,6 @@
         </w:tabs>
         <w:ind w:left="4242" w:hanging="283"/>
       </w:pPr>
-      <w:rPr/>
     </w:lvl>
     <w:lvl w:ilvl="6">
       <w:start w:val="1"/>
@@ -10761,7 +10895,6 @@
         </w:tabs>
         <w:ind w:left="4949" w:hanging="283"/>
       </w:pPr>
-      <w:rPr/>
     </w:lvl>
     <w:lvl w:ilvl="7">
       <w:start w:val="1"/>
@@ -10774,7 +10907,6 @@
         </w:tabs>
         <w:ind w:left="5656" w:hanging="283"/>
       </w:pPr>
-      <w:rPr/>
     </w:lvl>
     <w:lvl w:ilvl="8">
       <w:start w:val="1"/>
@@ -10787,7 +10919,6 @@
         </w:tabs>
         <w:ind w:left="6363" w:hanging="283"/>
       </w:pPr>
-      <w:rPr/>
     </w:lvl>
   </w:abstractNum>
   <w:abstractNum w:abstractNumId="3">
@@ -10802,7 +10933,6 @@
         </w:tabs>
         <w:ind w:left="707" w:hanging="283"/>
       </w:pPr>
-      <w:rPr/>
     </w:lvl>
     <w:lvl w:ilvl="1">
       <w:start w:val="2"/>
@@ -10815,7 +10945,6 @@
         </w:tabs>
         <w:ind w:left="1414" w:hanging="283"/>
       </w:pPr>
-      <w:rPr/>
     </w:lvl>
     <w:lvl w:ilvl="2">
       <w:start w:val="1"/>
@@ -10828,7 +10957,6 @@
         </w:tabs>
         <w:ind w:left="2121" w:hanging="283"/>
       </w:pPr>
-      <w:rPr/>
     </w:lvl>
     <w:lvl w:ilvl="3">
       <w:start w:val="1"/>
@@ -10841,7 +10969,6 @@
         </w:tabs>
         <w:ind w:left="2828" w:hanging="283"/>
       </w:pPr>
-      <w:rPr/>
     </w:lvl>
     <w:lvl w:ilvl="4">
       <w:start w:val="1"/>
@@ -10854,7 +10981,6 @@
         </w:tabs>
         <w:ind w:left="3535" w:hanging="283"/>
       </w:pPr>
-      <w:rPr/>
     </w:lvl>
     <w:lvl w:ilvl="5">
       <w:start w:val="1"/>
@@ -10867,7 +10993,6 @@
         </w:tabs>
         <w:ind w:left="4242" w:hanging="283"/>
       </w:pPr>
-      <w:rPr/>
     </w:lvl>
     <w:lvl w:ilvl="6">
       <w:start w:val="1"/>
@@ -10880,7 +11005,6 @@
         </w:tabs>
         <w:ind w:left="4949" w:hanging="283"/>
       </w:pPr>
-      <w:rPr/>
     </w:lvl>
     <w:lvl w:ilvl="7">
       <w:start w:val="1"/>
@@ -10893,7 +11017,6 @@
         </w:tabs>
         <w:ind w:left="5656" w:hanging="283"/>
       </w:pPr>
-      <w:rPr/>
     </w:lvl>
     <w:lvl w:ilvl="8">
       <w:start w:val="1"/>
@@ -10906,7 +11029,6 @@
         </w:tabs>
         <w:ind w:left="6363" w:hanging="283"/>
       </w:pPr>
-      <w:rPr/>
     </w:lvl>
   </w:abstractNum>
   <w:abstractNum w:abstractNumId="4">
@@ -10921,7 +11043,6 @@
         </w:tabs>
         <w:ind w:left="707" w:hanging="283"/>
       </w:pPr>
-      <w:rPr/>
     </w:lvl>
     <w:lvl w:ilvl="1">
       <w:start w:val="3"/>
@@ -10934,7 +11055,6 @@
         </w:tabs>
         <w:ind w:left="1414" w:hanging="283"/>
       </w:pPr>
-      <w:rPr/>
     </w:lvl>
     <w:lvl w:ilvl="2">
       <w:start w:val="1"/>
@@ -10947,7 +11067,6 @@
         </w:tabs>
         <w:ind w:left="2121" w:hanging="283"/>
       </w:pPr>
-      <w:rPr/>
     </w:lvl>
     <w:lvl w:ilvl="3">
       <w:start w:val="1"/>
@@ -10960,7 +11079,6 @@
         </w:tabs>
         <w:ind w:left="2828" w:hanging="283"/>
       </w:pPr>
-      <w:rPr/>
     </w:lvl>
     <w:lvl w:ilvl="4">
       <w:start w:val="1"/>
@@ -10973,7 +11091,6 @@
         </w:tabs>
         <w:ind w:left="3535" w:hanging="283"/>
       </w:pPr>
-      <w:rPr/>
     </w:lvl>
     <w:lvl w:ilvl="5">
       <w:start w:val="1"/>
@@ -10986,7 +11103,6 @@
         </w:tabs>
         <w:ind w:left="4242" w:hanging="283"/>
       </w:pPr>
-      <w:rPr/>
     </w:lvl>
     <w:lvl w:ilvl="6">
       <w:start w:val="1"/>
@@ -10999,7 +11115,6 @@
         </w:tabs>
         <w:ind w:left="4949" w:hanging="283"/>
       </w:pPr>
-      <w:rPr/>
     </w:lvl>
     <w:lvl w:ilvl="7">
       <w:start w:val="1"/>
@@ -11012,7 +11127,6 @@
         </w:tabs>
         <w:ind w:left="5656" w:hanging="283"/>
       </w:pPr>
-      <w:rPr/>
     </w:lvl>
     <w:lvl w:ilvl="8">
       <w:start w:val="1"/>
@@ -11025,7 +11139,6 @@
         </w:tabs>
         <w:ind w:left="6363" w:hanging="283"/>
       </w:pPr>
-      <w:rPr/>
     </w:lvl>
   </w:abstractNum>
   <w:abstractNum w:abstractNumId="5">
@@ -12038,6 +12151,105 @@
     <w:qFormat/>
     <w:rPr/>
   </w:style>
+  <w:style w:type="character" w:styleId="ListLabel37">
+    <w:name w:val="ListLabel 37"/>
+    <w:qFormat/>
+    <w:rPr>
+      <w:rFonts w:eastAsia="Arial" w:cs="Arial"/>
+      <w:position w:val="0"/>
+      <w:sz w:val="20"/>
+      <w:sz w:val="20"/>
+      <w:vertAlign w:val="baseline"/>
+    </w:rPr>
+  </w:style>
+  <w:style w:type="character" w:styleId="ListLabel38">
+    <w:name w:val="ListLabel 38"/>
+    <w:qFormat/>
+    <w:rPr>
+      <w:rFonts w:eastAsia="Arial" w:cs="Arial"/>
+      <w:position w:val="0"/>
+      <w:sz w:val="20"/>
+      <w:sz w:val="20"/>
+      <w:vertAlign w:val="baseline"/>
+    </w:rPr>
+  </w:style>
+  <w:style w:type="character" w:styleId="ListLabel39">
+    <w:name w:val="ListLabel 39"/>
+    <w:qFormat/>
+    <w:rPr>
+      <w:rFonts w:eastAsia="Arial" w:cs="Arial"/>
+      <w:position w:val="0"/>
+      <w:sz w:val="20"/>
+      <w:sz w:val="20"/>
+      <w:vertAlign w:val="baseline"/>
+    </w:rPr>
+  </w:style>
+  <w:style w:type="character" w:styleId="ListLabel40">
+    <w:name w:val="ListLabel 40"/>
+    <w:qFormat/>
+    <w:rPr>
+      <w:rFonts w:eastAsia="Arial" w:cs="Arial"/>
+      <w:position w:val="0"/>
+      <w:sz w:val="20"/>
+      <w:sz w:val="20"/>
+      <w:vertAlign w:val="baseline"/>
+    </w:rPr>
+  </w:style>
+  <w:style w:type="character" w:styleId="ListLabel41">
+    <w:name w:val="ListLabel 41"/>
+    <w:qFormat/>
+    <w:rPr>
+      <w:rFonts w:eastAsia="Arial" w:cs="Arial"/>
+      <w:position w:val="0"/>
+      <w:sz w:val="20"/>
+      <w:sz w:val="20"/>
+      <w:vertAlign w:val="baseline"/>
+    </w:rPr>
+  </w:style>
+  <w:style w:type="character" w:styleId="ListLabel42">
+    <w:name w:val="ListLabel 42"/>
+    <w:qFormat/>
+    <w:rPr>
+      <w:rFonts w:eastAsia="Arial" w:cs="Arial"/>
+      <w:position w:val="0"/>
+      <w:sz w:val="20"/>
+      <w:sz w:val="20"/>
+      <w:vertAlign w:val="baseline"/>
+    </w:rPr>
+  </w:style>
+  <w:style w:type="character" w:styleId="ListLabel43">
+    <w:name w:val="ListLabel 43"/>
+    <w:qFormat/>
+    <w:rPr>
+      <w:rFonts w:eastAsia="Arial" w:cs="Arial"/>
+      <w:position w:val="0"/>
+      <w:sz w:val="20"/>
+      <w:sz w:val="20"/>
+      <w:vertAlign w:val="baseline"/>
+    </w:rPr>
+  </w:style>
+  <w:style w:type="character" w:styleId="ListLabel44">
+    <w:name w:val="ListLabel 44"/>
+    <w:qFormat/>
+    <w:rPr>
+      <w:rFonts w:eastAsia="Arial" w:cs="Arial"/>
+      <w:position w:val="0"/>
+      <w:sz w:val="20"/>
+      <w:sz w:val="20"/>
+      <w:vertAlign w:val="baseline"/>
+    </w:rPr>
+  </w:style>
+  <w:style w:type="character" w:styleId="ListLabel45">
+    <w:name w:val="ListLabel 45"/>
+    <w:qFormat/>
+    <w:rPr>
+      <w:rFonts w:eastAsia="Arial" w:cs="Arial"/>
+      <w:position w:val="0"/>
+      <w:sz w:val="20"/>
+      <w:sz w:val="20"/>
+      <w:vertAlign w:val="baseline"/>
+    </w:rPr>
+  </w:style>
   <w:style w:type="paragraph" w:styleId="Heading">
     <w:name w:val="Heading"/>
     <w:basedOn w:val="Normal"/>

</xml_diff>